<commit_message>
Updated python computer vision worksheet
</commit_message>
<xml_diff>
--- a/computers/programming/languages/python/worksheets/Python 2D  - Computer Vision/Python 2D - Computer Vision.docx
+++ b/computers/programming/languages/python/worksheets/Python 2D  - Computer Vision/Python 2D - Computer Vision.docx
@@ -43,7 +43,7 @@
           <w:sz w:val="22"/>
           <w:szCs w:val="22"/>
         </w:rPr>
-        <w:t>2-d Data (Images):</w:t>
+        <w:t>2-d Data (Images)</w:t>
       </w:r>
     </w:p>
     <w:p>
@@ -62,7 +62,7 @@
         </w:rPr>
       </w:pPr>
       <w:r>
-        <w:t>Loading image data normally requires a special library that understands how to deal with image compression. There are many s</w:t>
+        <w:t>Loading image data requires a special library that understands how to deal with image compression. There are many s</w:t>
       </w:r>
       <w:r>
         <w:t>uch libraries, and here we will be</w:t>
@@ -98,8 +98,14 @@
           <w:ilvl w:val="0"/>
           <w:numId w:val="4"/>
         </w:numPr>
+        <w:rPr>
+          <w:b/>
+        </w:rPr>
       </w:pPr>
       <w:r>
+        <w:rPr>
+          <w:b/>
+        </w:rPr>
         <w:t>image processing</w:t>
       </w:r>
     </w:p>
@@ -468,7 +474,23 @@
                                 <w:color w:val="808080" w:themeColor="background1" w:themeShade="80"/>
                                 <w:lang w:eastAsia="en-GB"/>
                               </w:rPr>
-                              <w:t>#Load the image</w:t>
+                              <w:t>#</w:t>
+                            </w:r>
+                            <w:r>
+                              <w:rPr>
+                                <w:rFonts w:ascii="Arial" w:eastAsia="Times New Roman" w:hAnsi="Arial" w:cs="Arial"/>
+                                <w:color w:val="808080" w:themeColor="background1" w:themeShade="80"/>
+                                <w:lang w:eastAsia="en-GB"/>
+                              </w:rPr>
+                              <w:t xml:space="preserve"> </w:t>
+                            </w:r>
+                            <w:r>
+                              <w:rPr>
+                                <w:rFonts w:ascii="Arial" w:eastAsia="Times New Roman" w:hAnsi="Arial" w:cs="Arial"/>
+                                <w:color w:val="808080" w:themeColor="background1" w:themeShade="80"/>
+                                <w:lang w:eastAsia="en-GB"/>
+                              </w:rPr>
+                              <w:t>Load the image</w:t>
                             </w:r>
                           </w:p>
                           <w:p>
@@ -523,6 +545,7 @@
                               </w:rPr>
                             </w:pPr>
                             <w:proofErr w:type="spellStart"/>
+                            <w:proofErr w:type="gramStart"/>
                             <w:r>
                               <w:rPr>
                                 <w:rFonts w:ascii="Arial" w:eastAsia="Times New Roman" w:hAnsi="Arial" w:cs="Arial"/>
@@ -531,12 +554,13 @@
                               <w:t>plt.imshow</w:t>
                             </w:r>
                             <w:proofErr w:type="spellEnd"/>
-                            <w:r>
-                              <w:rPr>
-                                <w:rFonts w:ascii="Arial" w:eastAsia="Times New Roman" w:hAnsi="Arial" w:cs="Arial"/>
-                                <w:lang w:eastAsia="en-GB"/>
-                              </w:rPr>
-                              <w:t xml:space="preserve"> (image)</w:t>
+                            <w:proofErr w:type="gramEnd"/>
+                            <w:r>
+                              <w:rPr>
+                                <w:rFonts w:ascii="Arial" w:eastAsia="Times New Roman" w:hAnsi="Arial" w:cs="Arial"/>
+                                <w:lang w:eastAsia="en-GB"/>
+                              </w:rPr>
+                              <w:t>(image)</w:t>
                             </w:r>
                           </w:p>
                           <w:p>
@@ -1001,7 +1025,23 @@
                           <w:color w:val="808080" w:themeColor="background1" w:themeShade="80"/>
                           <w:lang w:eastAsia="en-GB"/>
                         </w:rPr>
-                        <w:t>#Load the image</w:t>
+                        <w:t>#</w:t>
+                      </w:r>
+                      <w:r>
+                        <w:rPr>
+                          <w:rFonts w:ascii="Arial" w:eastAsia="Times New Roman" w:hAnsi="Arial" w:cs="Arial"/>
+                          <w:color w:val="808080" w:themeColor="background1" w:themeShade="80"/>
+                          <w:lang w:eastAsia="en-GB"/>
+                        </w:rPr>
+                        <w:t xml:space="preserve"> </w:t>
+                      </w:r>
+                      <w:r>
+                        <w:rPr>
+                          <w:rFonts w:ascii="Arial" w:eastAsia="Times New Roman" w:hAnsi="Arial" w:cs="Arial"/>
+                          <w:color w:val="808080" w:themeColor="background1" w:themeShade="80"/>
+                          <w:lang w:eastAsia="en-GB"/>
+                        </w:rPr>
+                        <w:t>Load the image</w:t>
                       </w:r>
                     </w:p>
                     <w:p>
@@ -1056,6 +1096,7 @@
                         </w:rPr>
                       </w:pPr>
                       <w:proofErr w:type="spellStart"/>
+                      <w:proofErr w:type="gramStart"/>
                       <w:r>
                         <w:rPr>
                           <w:rFonts w:ascii="Arial" w:eastAsia="Times New Roman" w:hAnsi="Arial" w:cs="Arial"/>
@@ -1064,12 +1105,13 @@
                         <w:t>plt.imshow</w:t>
                       </w:r>
                       <w:proofErr w:type="spellEnd"/>
-                      <w:r>
-                        <w:rPr>
-                          <w:rFonts w:ascii="Arial" w:eastAsia="Times New Roman" w:hAnsi="Arial" w:cs="Arial"/>
-                          <w:lang w:eastAsia="en-GB"/>
-                        </w:rPr>
-                        <w:t xml:space="preserve"> (image)</w:t>
+                      <w:proofErr w:type="gramEnd"/>
+                      <w:r>
+                        <w:rPr>
+                          <w:rFonts w:ascii="Arial" w:eastAsia="Times New Roman" w:hAnsi="Arial" w:cs="Arial"/>
+                          <w:lang w:eastAsia="en-GB"/>
+                        </w:rPr>
+                        <w:t>(image)</w:t>
                       </w:r>
                     </w:p>
                     <w:p>
@@ -1218,13 +1260,19 @@
         <w:rPr>
           <w:rFonts w:eastAsia="Calibri" w:cs="Arial"/>
         </w:rPr>
-        <w:t xml:space="preserve">Let’s now try to open a random image. </w:t>
+        <w:t xml:space="preserve">Let’s try to open a random image. </w:t>
       </w:r>
       <w:r>
         <w:rPr>
           <w:rFonts w:eastAsia="Calibri" w:cs="Arial"/>
         </w:rPr>
-        <w:t xml:space="preserve">Open Spyder and let’s start writing our first </w:t>
+        <w:t xml:space="preserve">Open Spyder and </w:t>
+      </w:r>
+      <w:r>
+        <w:rPr>
+          <w:rFonts w:eastAsia="Calibri" w:cs="Arial"/>
+        </w:rPr>
+        <w:t xml:space="preserve">start writing our first </w:t>
       </w:r>
       <w:proofErr w:type="spellStart"/>
       <w:r>
@@ -1272,8 +1320,10 @@
         <w:pStyle w:val="Heading3"/>
       </w:pPr>
       <w:r>
-        <w:t>Exercise 3</w:t>
-      </w:r>
+        <w:t>Exercise 2</w:t>
+      </w:r>
+      <w:bookmarkStart w:id="0" w:name="_GoBack"/>
+      <w:bookmarkEnd w:id="0"/>
       <w:r>
         <w:t>.1.1: binary image</w:t>
       </w:r>
@@ -1296,6 +1346,13 @@
     </w:p>
     <w:p>
       <w:pPr>
+        <w:pStyle w:val="ListParagraph"/>
+        <w:ind w:left="360"/>
+        <w:jc w:val="both"/>
+      </w:pPr>
+    </w:p>
+    <w:p>
+      <w:pPr>
         <w:pStyle w:val="Heading3"/>
       </w:pPr>
       <w:r>
@@ -1351,21 +1408,79 @@
         <w:rPr>
           <w:lang w:val="en-GB"/>
         </w:rPr>
-        <w:t xml:space="preserve">It is very common to detect specific features/objects in a movie that are moving, i.e. changing in their intensity relative to static features. Therefore, many methods in computer vision have been developed to generate an estimate of the static scene, i.e. </w:t>
-      </w:r>
-      <w:proofErr w:type="spellStart"/>
-      <w:r>
-        <w:rPr>
-          <w:lang w:val="en-GB"/>
-        </w:rPr>
-        <w:t>Bkg</w:t>
-      </w:r>
-      <w:proofErr w:type="spellEnd"/>
-      <w:r>
-        <w:rPr>
-          <w:lang w:val="en-GB"/>
-        </w:rPr>
-        <w:t xml:space="preserve"> from which objects in the “foreground can be isolate. Most of </w:t>
+        <w:t>It is very common to</w:t>
+      </w:r>
+      <w:r>
+        <w:rPr>
+          <w:lang w:val="en-GB"/>
+        </w:rPr>
+        <w:t xml:space="preserve"> want to</w:t>
+      </w:r>
+      <w:r>
+        <w:rPr>
+          <w:lang w:val="en-GB"/>
+        </w:rPr>
+        <w:t xml:space="preserve"> </w:t>
+      </w:r>
+      <w:r>
+        <w:rPr>
+          <w:lang w:val="en-GB"/>
+        </w:rPr>
+        <w:t xml:space="preserve">specifically </w:t>
+      </w:r>
+      <w:r>
+        <w:rPr>
+          <w:lang w:val="en-GB"/>
+        </w:rPr>
+        <w:t xml:space="preserve">detect </w:t>
+      </w:r>
+      <w:r>
+        <w:rPr>
+          <w:lang w:val="en-GB"/>
+        </w:rPr>
+        <w:t xml:space="preserve">the </w:t>
+      </w:r>
+      <w:r>
+        <w:rPr>
+          <w:lang w:val="en-GB"/>
+        </w:rPr>
+        <w:t xml:space="preserve">features/objects in a movie that are moving, i.e. changing in their intensity relative to static features. Therefore, many methods in computer vision have been developed to generate an estimate of the static scene, i.e. </w:t>
+      </w:r>
+      <w:r>
+        <w:rPr>
+          <w:lang w:val="en-GB"/>
+        </w:rPr>
+        <w:t>a “background”</w:t>
+      </w:r>
+      <w:r>
+        <w:rPr>
+          <w:lang w:val="en-GB"/>
+        </w:rPr>
+        <w:t xml:space="preserve"> from which objects in the “foreground</w:t>
+      </w:r>
+      <w:r>
+        <w:rPr>
+          <w:lang w:val="en-GB"/>
+        </w:rPr>
+        <w:t>”</w:t>
+      </w:r>
+      <w:r>
+        <w:rPr>
+          <w:lang w:val="en-GB"/>
+        </w:rPr>
+        <w:t xml:space="preserve"> can be isolate</w:t>
+      </w:r>
+      <w:r>
+        <w:rPr>
+          <w:lang w:val="en-GB"/>
+        </w:rPr>
+        <w:t>d</w:t>
+      </w:r>
+      <w:r>
+        <w:rPr>
+          <w:lang w:val="en-GB"/>
+        </w:rPr>
+        <w:t xml:space="preserve">. Most of </w:t>
       </w:r>
       <w:r>
         <w:rPr>
@@ -1389,21 +1504,37 @@
         <w:rPr>
           <w:lang w:val="en-GB"/>
         </w:rPr>
-        <w:t xml:space="preserve"> to multiple images in which the object of interest is different locations. Therefore, to start developing methods to differentiate static vs dynamic images we must first </w:t>
-      </w:r>
-      <w:proofErr w:type="spellStart"/>
-      <w:r>
-        <w:rPr>
-          <w:lang w:val="en-GB"/>
-        </w:rPr>
-        <w:t>lear</w:t>
-      </w:r>
-      <w:proofErr w:type="spellEnd"/>
+        <w:t xml:space="preserve"> to multiple images in which the object of interest is</w:t>
+      </w:r>
+      <w:r>
+        <w:rPr>
+          <w:lang w:val="en-GB"/>
+        </w:rPr>
+        <w:t xml:space="preserve"> at</w:t>
+      </w:r>
+      <w:r>
+        <w:rPr>
+          <w:lang w:val="en-GB"/>
+        </w:rPr>
+        <w:t xml:space="preserve"> different locations. Therefore, to start developing methods to differentiate static vs dynamic images we must first lear</w:t>
+      </w:r>
+      <w:r>
+        <w:rPr>
+          <w:lang w:val="en-GB"/>
+        </w:rPr>
+        <w:t>n</w:t>
+      </w:r>
       <w:r>
         <w:rPr>
           <w:lang w:val="en-GB"/>
         </w:rPr>
         <w:t xml:space="preserve"> how to load the frames of a video sequence</w:t>
+      </w:r>
+      <w:r>
+        <w:rPr>
+          <w:lang w:val="en-GB"/>
+        </w:rPr>
+        <w:t>.</w:t>
       </w:r>
     </w:p>
     <w:p>
@@ -1411,7 +1542,7 @@
         <w:pStyle w:val="Heading2"/>
       </w:pPr>
       <w:r>
-        <w:t>Task 4</w:t>
+        <w:t>Task 3</w:t>
       </w:r>
       <w:r>
         <w:t>.1</w:t>
@@ -1427,50 +1558,6 @@
           <w:lang w:val="en-GB"/>
         </w:rPr>
       </w:pPr>
-      <w:r>
-        <w:t>V</w:t>
-      </w:r>
-      <w:proofErr w:type="spellStart"/>
-      <w:r>
-        <w:rPr>
-          <w:lang w:val="en-GB"/>
-        </w:rPr>
-        <w:t>ideos</w:t>
-      </w:r>
-      <w:proofErr w:type="spellEnd"/>
-      <w:r>
-        <w:rPr>
-          <w:lang w:val="en-GB"/>
-        </w:rPr>
-        <w:t xml:space="preserve"> can be encoded (compressed) in many different formats (mpeg, </w:t>
-      </w:r>
-      <w:proofErr w:type="spellStart"/>
-      <w:r>
-        <w:rPr>
-          <w:lang w:val="en-GB"/>
-        </w:rPr>
-        <w:t>dvix</w:t>
-      </w:r>
-      <w:proofErr w:type="spellEnd"/>
-      <w:r>
-        <w:rPr>
-          <w:lang w:val="en-GB"/>
-        </w:rPr>
-        <w:t>, h.264 etc.). In order to read the data (decode) decompress video, Python/OpenCV requires the correct “codec” - a separate piece of software that can interpret a specific style of video compression. The appropriate codec</w:t>
-      </w:r>
-      <w:r>
-        <w:rPr>
-          <w:b/>
-          <w:lang w:val="en-GB"/>
-        </w:rPr>
-        <w:t xml:space="preserve"> </w:t>
-      </w:r>
-      <w:r>
-        <w:rPr>
-          <w:lang w:val="en-GB"/>
-        </w:rPr>
-        <w:t xml:space="preserve">is not always immediately accessible to Python/OpenCV. For example, and as we use below, the code for interpreting mpeg-h.264 (a very common video compression format) must be explicitly located in the main Python directory. [Yes, I know this is clunky, however, there is always something clunky, and overcoming these seemingly irrational obstacles to getting a computer </w:t>
-      </w:r>
       <w:r>
         <w:rPr>
           <w:noProof/>
@@ -1482,20 +1569,20 @@
               <wp:anchor distT="45720" distB="45720" distL="114300" distR="114300" simplePos="0" relativeHeight="251660288" behindDoc="0" locked="0" layoutInCell="1" allowOverlap="1">
                 <wp:simplePos x="0" y="0"/>
                 <wp:positionH relativeFrom="margin">
-                  <wp:posOffset>7620</wp:posOffset>
+                  <wp:align>left</wp:align>
                 </wp:positionH>
                 <wp:positionV relativeFrom="paragraph">
-                  <wp:posOffset>1009650</wp:posOffset>
+                  <wp:posOffset>1327702</wp:posOffset>
                 </wp:positionV>
                 <wp:extent cx="5913120" cy="4109720"/>
-                <wp:effectExtent l="7620" t="12700" r="13335" b="11430"/>
+                <wp:effectExtent l="0" t="0" r="11430" b="24130"/>
                 <wp:wrapTight wrapText="bothSides">
                   <wp:wrapPolygon edited="0">
-                    <wp:start x="-35" y="0"/>
-                    <wp:lineTo x="-35" y="21473"/>
-                    <wp:lineTo x="21635" y="21473"/>
-                    <wp:lineTo x="21635" y="0"/>
-                    <wp:lineTo x="-35" y="0"/>
+                    <wp:start x="0" y="0"/>
+                    <wp:lineTo x="0" y="21627"/>
+                    <wp:lineTo x="21572" y="21627"/>
+                    <wp:lineTo x="21572" y="0"/>
+                    <wp:lineTo x="0" y="0"/>
                   </wp:wrapPolygon>
                 </wp:wrapTight>
                 <wp:docPr id="10" name="Text Box 10"/>
@@ -1673,7 +1760,23 @@
                                 <w:color w:val="00B050"/>
                                 <w:lang w:val="pt-PT"/>
                               </w:rPr>
-                              <w:t>r'C:/Users/Elena/Desktop/video.avi'</w:t>
+                              <w:t>r'C:/Users/</w:t>
+                            </w:r>
+                            <w:r>
+                              <w:rPr>
+                                <w:rFonts w:ascii="Arial" w:hAnsi="Arial" w:cs="Arial"/>
+                                <w:color w:val="00B050"/>
+                                <w:lang w:val="pt-PT"/>
+                              </w:rPr>
+                              <w:t>You</w:t>
+                            </w:r>
+                            <w:r>
+                              <w:rPr>
+                                <w:rFonts w:ascii="Arial" w:hAnsi="Arial" w:cs="Arial"/>
+                                <w:color w:val="00B050"/>
+                                <w:lang w:val="pt-PT"/>
+                              </w:rPr>
+                              <w:t>/Desktop/video.avi'</w:t>
                             </w:r>
                           </w:p>
                           <w:p>
@@ -1860,15 +1963,13 @@
                               </w:rPr>
                               <w:t xml:space="preserve">    #Your </w:t>
                             </w:r>
-                            <w:proofErr w:type="spellStart"/>
                             <w:r>
                               <w:rPr>
                                 <w:rFonts w:ascii="Arial" w:hAnsi="Arial" w:cs="Arial"/>
                                 <w:color w:val="808080" w:themeColor="background1" w:themeShade="80"/>
                               </w:rPr>
-                              <w:t>algorithn</w:t>
-                            </w:r>
-                            <w:proofErr w:type="spellEnd"/>
+                              <w:t>algorithm</w:t>
+                            </w:r>
                             <w:r>
                               <w:rPr>
                                 <w:rFonts w:ascii="Arial" w:hAnsi="Arial" w:cs="Arial"/>
@@ -2115,7 +2216,7 @@
           </mc:Choice>
           <mc:Fallback>
             <w:pict>
-              <v:shape id="Text Box 10" o:spid="_x0000_s1027" type="#_x0000_t202" style="position:absolute;left:0;text-align:left;margin-left:.6pt;margin-top:79.5pt;width:465.6pt;height:323.6pt;z-index:251660288;visibility:visible;mso-wrap-style:square;mso-width-percent:0;mso-height-percent:0;mso-wrap-distance-left:9pt;mso-wrap-distance-top:3.6pt;mso-wrap-distance-right:9pt;mso-wrap-distance-bottom:3.6pt;mso-position-horizontal:absolute;mso-position-horizontal-relative:margin;mso-position-vertical:absolute;mso-position-vertical-relative:text;mso-width-percent:0;mso-height-percent:0;mso-width-relative:margin;mso-height-relative:margin;v-text-anchor:top" o:gfxdata="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">
+              <v:shape id="Text Box 10" o:spid="_x0000_s1027" type="#_x0000_t202" style="position:absolute;left:0;text-align:left;margin-left:0;margin-top:104.55pt;width:465.6pt;height:323.6pt;z-index:251660288;visibility:visible;mso-wrap-style:square;mso-width-percent:0;mso-height-percent:0;mso-wrap-distance-left:9pt;mso-wrap-distance-top:3.6pt;mso-wrap-distance-right:9pt;mso-wrap-distance-bottom:3.6pt;mso-position-horizontal:left;mso-position-horizontal-relative:margin;mso-position-vertical:absolute;mso-position-vertical-relative:text;mso-width-percent:0;mso-height-percent:0;mso-width-relative:margin;mso-height-relative:margin;v-text-anchor:top" o:gfxdata="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">
                 <v:textbox>
                   <w:txbxContent>
                     <w:p>
@@ -2261,7 +2362,23 @@
                           <w:color w:val="00B050"/>
                           <w:lang w:val="pt-PT"/>
                         </w:rPr>
-                        <w:t>r'C:/Users/Elena/Desktop/video.avi'</w:t>
+                        <w:t>r'C:/Users/</w:t>
+                      </w:r>
+                      <w:r>
+                        <w:rPr>
+                          <w:rFonts w:ascii="Arial" w:hAnsi="Arial" w:cs="Arial"/>
+                          <w:color w:val="00B050"/>
+                          <w:lang w:val="pt-PT"/>
+                        </w:rPr>
+                        <w:t>You</w:t>
+                      </w:r>
+                      <w:r>
+                        <w:rPr>
+                          <w:rFonts w:ascii="Arial" w:hAnsi="Arial" w:cs="Arial"/>
+                          <w:color w:val="00B050"/>
+                          <w:lang w:val="pt-PT"/>
+                        </w:rPr>
+                        <w:t>/Desktop/video.avi'</w:t>
                       </w:r>
                     </w:p>
                     <w:p>
@@ -2448,15 +2565,13 @@
                         </w:rPr>
                         <w:t xml:space="preserve">    #Your </w:t>
                       </w:r>
-                      <w:proofErr w:type="spellStart"/>
                       <w:r>
                         <w:rPr>
                           <w:rFonts w:ascii="Arial" w:hAnsi="Arial" w:cs="Arial"/>
                           <w:color w:val="808080" w:themeColor="background1" w:themeShade="80"/>
                         </w:rPr>
-                        <w:t>algorithn</w:t>
-                      </w:r>
-                      <w:proofErr w:type="spellEnd"/>
+                        <w:t>algorithm</w:t>
+                      </w:r>
                       <w:r>
                         <w:rPr>
                           <w:rFonts w:ascii="Arial" w:hAnsi="Arial" w:cs="Arial"/>
@@ -2693,10 +2808,60 @@
         </mc:AlternateContent>
       </w:r>
       <w:r>
-        <w:rPr>
-          <w:lang w:val="en-GB"/>
-        </w:rPr>
-        <w:t>program do what you want is often the main challenge. Google it or email it your former TAs! ].</w:t>
+        <w:t>Videos</w:t>
+      </w:r>
+      <w:r>
+        <w:rPr>
+          <w:lang w:val="en-GB"/>
+        </w:rPr>
+        <w:t xml:space="preserve"> can be encoded (compressed) in many different formats (mpeg, </w:t>
+      </w:r>
+      <w:proofErr w:type="spellStart"/>
+      <w:r>
+        <w:rPr>
+          <w:lang w:val="en-GB"/>
+        </w:rPr>
+        <w:t>dvix</w:t>
+      </w:r>
+      <w:proofErr w:type="spellEnd"/>
+      <w:r>
+        <w:rPr>
+          <w:lang w:val="en-GB"/>
+        </w:rPr>
+        <w:t>, h.264 etc.). In order to read the data (decode) decompress video, Python/OpenCV requires the correct “codec” - a separate piece of software that can interpret a specific style of video compression. The appropriate codec</w:t>
+      </w:r>
+      <w:r>
+        <w:rPr>
+          <w:b/>
+          <w:lang w:val="en-GB"/>
+        </w:rPr>
+        <w:t xml:space="preserve"> </w:t>
+      </w:r>
+      <w:r>
+        <w:rPr>
+          <w:lang w:val="en-GB"/>
+        </w:rPr>
+        <w:t>is not always immediately accessible to Python/OpenCV. For example, and as we use below, the code for interpreting mpeg-h.264 (a very common video compression format) must be explicitly located in the main Python directory. [Yes, I know this is clunky, however, there is always something clunky, and overcoming these seemingly irrational obstacles to getting a computer program do what you want is often the main challenge. Googl</w:t>
+      </w:r>
+      <w:r>
+        <w:rPr>
+          <w:lang w:val="en-GB"/>
+        </w:rPr>
+        <w:t>e it or email it to your instructor</w:t>
+      </w:r>
+      <w:proofErr w:type="gramStart"/>
+      <w:r>
+        <w:rPr>
+          <w:lang w:val="en-GB"/>
+        </w:rPr>
+        <w:t>! ]</w:t>
+      </w:r>
+      <w:proofErr w:type="gramEnd"/>
+      <w:r>
+        <w:rPr>
+          <w:lang w:val="en-GB"/>
+        </w:rPr>
+        <w:t>.</w:t>
       </w:r>
     </w:p>
     <w:p>
@@ -2727,11 +2892,19 @@
         </w:rPr>
         <w:t xml:space="preserve"> </w:t>
       </w:r>
-      <w:r>
-        <w:rPr>
-          <w:lang w:val="en-GB"/>
-        </w:rPr>
-        <w:t>In order to make Python/OpenCV aware of the “</w:t>
+      <w:proofErr w:type="gramStart"/>
+      <w:r>
+        <w:rPr>
+          <w:lang w:val="en-GB"/>
+        </w:rPr>
+        <w:t>In order to</w:t>
+      </w:r>
+      <w:proofErr w:type="gramEnd"/>
+      <w:r>
+        <w:rPr>
+          <w:lang w:val="en-GB"/>
+        </w:rPr>
+        <w:t xml:space="preserve"> make Python/OpenCV aware of the “</w:t>
       </w:r>
       <w:proofErr w:type="spellStart"/>
       <w:r>
@@ -2745,26 +2918,35 @@
         <w:rPr>
           <w:lang w:val="en-GB"/>
         </w:rPr>
-        <w:t xml:space="preserve"> codec, copy the “</w:t>
-      </w:r>
-      <w:proofErr w:type="gramStart"/>
-      <w:r>
-        <w:rPr>
-          <w:lang w:val="en-GB"/>
-        </w:rPr>
-        <w:t>…”opencv_ffmpeg249_64.dll</w:t>
-      </w:r>
-      <w:proofErr w:type="gramEnd"/>
-      <w:r>
-        <w:rPr>
-          <w:lang w:val="en-GB"/>
-        </w:rPr>
-        <w:t>” (this should be the path “</w:t>
+        <w:t xml:space="preserve"> codec</w:t>
+      </w:r>
+      <w:r>
+        <w:rPr>
+          <w:lang w:val="en-GB"/>
+        </w:rPr>
+        <w:t>”</w:t>
+      </w:r>
+      <w:r>
+        <w:rPr>
+          <w:lang w:val="en-GB"/>
+        </w:rPr>
+        <w:t>, copy the “</w:t>
+      </w:r>
+      <w:r>
+        <w:rPr>
+          <w:lang w:val="en-GB"/>
+        </w:rPr>
+        <w:t>opencv_ffmpeg249_64.dll” (this should be the path “</w:t>
+      </w:r>
+      <w:r>
+        <w:rPr>
+          <w:lang w:val="en-GB"/>
+        </w:rPr>
+        <w:t>…\</w:t>
       </w:r>
       <w:proofErr w:type="spellStart"/>
       <w:r>
         <w:rPr>
-          <w:highlight w:val="yellow"/>
           <w:lang w:val="en-GB"/>
         </w:rPr>
         <w:t>opencv</w:t>
@@ -2772,36 +2954,51 @@
       <w:proofErr w:type="spellEnd"/>
       <w:r>
         <w:rPr>
-          <w:highlight w:val="yellow"/>
           <w:lang w:val="en-GB"/>
         </w:rPr>
         <w:t>\build\x64\vc14</w:t>
       </w:r>
       <w:r>
         <w:rPr>
-          <w:highlight w:val="yellow"/>
-          <w:lang w:val="en-GB"/>
-        </w:rPr>
-        <w:t>\bin\ opencv_ffmpeg249_64.dll</w:t>
-      </w:r>
-      <w:r>
-        <w:rPr>
-          <w:lang w:val="en-GB"/>
-        </w:rPr>
-        <w:t>”) to the main Python directory (where the Python.exe is located; “</w:t>
-      </w:r>
-      <w:r>
-        <w:rPr>
-          <w:highlight w:val="yellow"/>
-          <w:lang w:val="en-GB"/>
-        </w:rPr>
-        <w:t>C:\WinPython-64bit-4’</w:t>
-      </w:r>
-      <w:r>
-        <w:rPr>
-          <w:lang w:val="en-GB"/>
-        </w:rPr>
-        <w:t>’).</w:t>
+          <w:lang w:val="en-GB"/>
+        </w:rPr>
+        <w:t>\bin\ opencv_ffmpeg330</w:t>
+      </w:r>
+      <w:r>
+        <w:rPr>
+          <w:lang w:val="en-GB"/>
+        </w:rPr>
+        <w:t xml:space="preserve">_64.dll”) to the main Python directory (where the Python.exe is located; </w:t>
+      </w:r>
+      <w:r>
+        <w:rPr>
+          <w:lang w:val="en-GB"/>
+        </w:rPr>
+        <w:t xml:space="preserve">e.g. </w:t>
+      </w:r>
+      <w:r>
+        <w:rPr>
+          <w:lang w:val="en-GB"/>
+        </w:rPr>
+        <w:t>“C:\</w:t>
+      </w:r>
+      <w:r>
+        <w:rPr>
+          <w:lang w:val="en-GB"/>
+        </w:rPr>
+        <w:t>Anaconda</w:t>
+      </w:r>
+      <w:r>
+        <w:rPr>
+          <w:lang w:val="en-GB"/>
+        </w:rPr>
+        <w:t>’’)</w:t>
+      </w:r>
+      <w:r>
+        <w:rPr>
+          <w:lang w:val="en-GB"/>
+        </w:rPr>
+        <w:t>.</w:t>
       </w:r>
     </w:p>
     <w:p>
@@ -2809,10 +3006,16 @@
         <w:pStyle w:val="Heading3"/>
       </w:pPr>
       <w:r>
-        <w:t>Exercise 4</w:t>
-      </w:r>
-      <w:r>
-        <w:t xml:space="preserve">.1.1: background </w:t>
+        <w:t>Exercise 3</w:t>
+      </w:r>
+      <w:r>
+        <w:t xml:space="preserve">.1.1: </w:t>
+      </w:r>
+      <w:r>
+        <w:t xml:space="preserve">compute the </w:t>
+      </w:r>
+      <w:r>
+        <w:t xml:space="preserve">background </w:t>
       </w:r>
     </w:p>
     <w:p>
@@ -2828,7 +3031,25 @@
         <w:rPr>
           <w:lang w:val="en-GB"/>
         </w:rPr>
-        <w:t>Copy the code above and load one of the video you saved Yesterday</w:t>
+        <w:t>Copy the code above and load one of the video</w:t>
+      </w:r>
+      <w:r>
+        <w:rPr>
+          <w:lang w:val="en-GB"/>
+        </w:rPr>
+        <w:t>s</w:t>
+      </w:r>
+      <w:r>
+        <w:rPr>
+          <w:lang w:val="en-GB"/>
+        </w:rPr>
+        <w:t xml:space="preserve"> you </w:t>
+      </w:r>
+      <w:r>
+        <w:rPr>
+          <w:lang w:val="en-GB"/>
+        </w:rPr>
+        <w:t>have saved</w:t>
       </w:r>
       <w:r>
         <w:rPr>
@@ -2875,26 +3096,26 @@
         <w:rPr>
           <w:lang w:val="en-GB"/>
         </w:rPr>
-        <w:t>One obvious approach is to just generate the average frame by selecting many frames across the movie where the object that is moving is in different locations. The code to do this is shown below. However this technique is not ideal. Why? What could you do to generate a more accurate estimate of the</w:t>
-      </w:r>
-    </w:p>
-    <w:p>
-      <w:pPr>
-        <w:pStyle w:val="ListParagraph"/>
-        <w:numPr>
-          <w:ilvl w:val="0"/>
-          <w:numId w:val="5"/>
-        </w:numPr>
-        <w:jc w:val="both"/>
-      </w:pPr>
-      <w:proofErr w:type="spellStart"/>
-      <w:r>
-        <w:rPr>
-          <w:lang w:val="en-GB"/>
-        </w:rPr>
-        <w:t>Ssssss</w:t>
-      </w:r>
-      <w:proofErr w:type="spellEnd"/>
+        <w:t xml:space="preserve">One obvious approach is to just generate the average frame by selecting many frames </w:t>
+      </w:r>
+      <w:r>
+        <w:rPr>
+          <w:lang w:val="en-GB"/>
+        </w:rPr>
+        <w:t>from</w:t>
+      </w:r>
+      <w:r>
+        <w:rPr>
+          <w:lang w:val="en-GB"/>
+        </w:rPr>
+        <w:t xml:space="preserve"> the movie where the object is in different locations. The code to do this is shown below. However this technique is not ideal. Why? What could you do to generate a more accurate estimate of the</w:t>
+      </w:r>
+      <w:r>
+        <w:rPr>
+          <w:lang w:val="en-GB"/>
+        </w:rPr>
+        <w:t xml:space="preserve"> background?</w:t>
+      </w:r>
     </w:p>
     <w:p>
       <w:pPr>
@@ -3277,7 +3498,25 @@
                                 <w:sz w:val="18"/>
                                 <w:lang w:eastAsia="en-GB"/>
                               </w:rPr>
-                              <w:t>#Get width and height properties of the image</w:t>
+                              <w:t>#</w:t>
+                            </w:r>
+                            <w:r>
+                              <w:rPr>
+                                <w:rFonts w:ascii="Arial" w:eastAsia="Times New Roman" w:hAnsi="Arial" w:cs="Arial"/>
+                                <w:color w:val="808080" w:themeColor="background1" w:themeShade="80"/>
+                                <w:sz w:val="18"/>
+                                <w:lang w:eastAsia="en-GB"/>
+                              </w:rPr>
+                              <w:t xml:space="preserve"> </w:t>
+                            </w:r>
+                            <w:r>
+                              <w:rPr>
+                                <w:rFonts w:ascii="Arial" w:eastAsia="Times New Roman" w:hAnsi="Arial" w:cs="Arial"/>
+                                <w:color w:val="808080" w:themeColor="background1" w:themeShade="80"/>
+                                <w:sz w:val="18"/>
+                                <w:lang w:eastAsia="en-GB"/>
+                              </w:rPr>
+                              <w:t>Get width and height properties of the image</w:t>
                             </w:r>
                           </w:p>
                           <w:p>
@@ -3379,7 +3618,25 @@
                                 <w:sz w:val="18"/>
                                 <w:lang w:eastAsia="en-GB"/>
                               </w:rPr>
-                              <w:t>#Compute the background</w:t>
+                              <w:t>#</w:t>
+                            </w:r>
+                            <w:r>
+                              <w:rPr>
+                                <w:rFonts w:ascii="Arial" w:eastAsia="Times New Roman" w:hAnsi="Arial" w:cs="Arial"/>
+                                <w:color w:val="808080" w:themeColor="background1" w:themeShade="80"/>
+                                <w:sz w:val="18"/>
+                                <w:lang w:eastAsia="en-GB"/>
+                              </w:rPr>
+                              <w:t xml:space="preserve"> </w:t>
+                            </w:r>
+                            <w:r>
+                              <w:rPr>
+                                <w:rFonts w:ascii="Arial" w:eastAsia="Times New Roman" w:hAnsi="Arial" w:cs="Arial"/>
+                                <w:color w:val="808080" w:themeColor="background1" w:themeShade="80"/>
+                                <w:sz w:val="18"/>
+                                <w:lang w:eastAsia="en-GB"/>
+                              </w:rPr>
+                              <w:t>Compute the background</w:t>
                             </w:r>
                           </w:p>
                           <w:p>
@@ -3533,6 +3790,7 @@
                           <w:p>
                             <w:pPr>
                               <w:spacing w:after="0" w:line="240" w:lineRule="auto"/>
+                              <w:ind w:firstLine="720"/>
                               <w:rPr>
                                 <w:rFonts w:ascii="Arial" w:eastAsia="Times New Roman" w:hAnsi="Arial" w:cs="Arial"/>
                                 <w:color w:val="808080" w:themeColor="background1" w:themeShade="80"/>
@@ -3553,6 +3811,7 @@
                           <w:p>
                             <w:pPr>
                               <w:spacing w:after="0" w:line="240" w:lineRule="auto"/>
+                              <w:ind w:firstLine="720"/>
                               <w:rPr>
                                 <w:rFonts w:ascii="Arial" w:eastAsia="Times New Roman" w:hAnsi="Arial" w:cs="Arial"/>
                                 <w:sz w:val="18"/>
@@ -3619,6 +3878,7 @@
                           <w:p>
                             <w:pPr>
                               <w:spacing w:after="0" w:line="240" w:lineRule="auto"/>
+                              <w:ind w:firstLine="720"/>
                               <w:rPr>
                                 <w:rFonts w:ascii="Arial" w:eastAsia="Times New Roman" w:hAnsi="Arial" w:cs="Arial"/>
                                 <w:sz w:val="18"/>
@@ -3638,6 +3898,7 @@
                           <w:p>
                             <w:pPr>
                               <w:spacing w:after="0" w:line="240" w:lineRule="auto"/>
+                              <w:ind w:firstLine="720"/>
                               <w:rPr>
                                 <w:rFonts w:ascii="Arial" w:eastAsia="Times New Roman" w:hAnsi="Arial" w:cs="Arial"/>
                                 <w:sz w:val="18"/>
@@ -3686,6 +3947,7 @@
                           <w:p>
                             <w:pPr>
                               <w:spacing w:after="0" w:line="240" w:lineRule="auto"/>
+                              <w:ind w:firstLine="720"/>
                               <w:rPr>
                                 <w:rFonts w:ascii="Arial" w:eastAsia="Times New Roman" w:hAnsi="Arial" w:cs="Arial"/>
                                 <w:sz w:val="18"/>
@@ -3732,6 +3994,7 @@
                           <w:p>
                             <w:pPr>
                               <w:spacing w:after="0" w:line="240" w:lineRule="auto"/>
+                              <w:ind w:firstLine="720"/>
                               <w:rPr>
                                 <w:rFonts w:ascii="Arial" w:eastAsia="Times New Roman" w:hAnsi="Arial" w:cs="Arial"/>
                                 <w:color w:val="808080" w:themeColor="background1" w:themeShade="80"/>
@@ -3772,6 +4035,7 @@
                           <w:p>
                             <w:pPr>
                               <w:spacing w:after="0" w:line="240" w:lineRule="auto"/>
+                              <w:ind w:firstLine="720"/>
                               <w:rPr>
                                 <w:rFonts w:ascii="Arial" w:eastAsia="Times New Roman" w:hAnsi="Arial" w:cs="Arial"/>
                                 <w:sz w:val="18"/>
@@ -3830,6 +4094,7 @@
                           <w:p>
                             <w:pPr>
                               <w:spacing w:after="0" w:line="240" w:lineRule="auto"/>
+                              <w:ind w:firstLine="720"/>
                               <w:rPr>
                                 <w:rFonts w:ascii="Arial" w:eastAsia="Times New Roman" w:hAnsi="Arial" w:cs="Arial"/>
                                 <w:sz w:val="18"/>
@@ -4417,7 +4682,25 @@
                           <w:sz w:val="18"/>
                           <w:lang w:eastAsia="en-GB"/>
                         </w:rPr>
-                        <w:t>#Get width and height properties of the image</w:t>
+                        <w:t>#</w:t>
+                      </w:r>
+                      <w:r>
+                        <w:rPr>
+                          <w:rFonts w:ascii="Arial" w:eastAsia="Times New Roman" w:hAnsi="Arial" w:cs="Arial"/>
+                          <w:color w:val="808080" w:themeColor="background1" w:themeShade="80"/>
+                          <w:sz w:val="18"/>
+                          <w:lang w:eastAsia="en-GB"/>
+                        </w:rPr>
+                        <w:t xml:space="preserve"> </w:t>
+                      </w:r>
+                      <w:r>
+                        <w:rPr>
+                          <w:rFonts w:ascii="Arial" w:eastAsia="Times New Roman" w:hAnsi="Arial" w:cs="Arial"/>
+                          <w:color w:val="808080" w:themeColor="background1" w:themeShade="80"/>
+                          <w:sz w:val="18"/>
+                          <w:lang w:eastAsia="en-GB"/>
+                        </w:rPr>
+                        <w:t>Get width and height properties of the image</w:t>
                       </w:r>
                     </w:p>
                     <w:p>
@@ -4519,7 +4802,25 @@
                           <w:sz w:val="18"/>
                           <w:lang w:eastAsia="en-GB"/>
                         </w:rPr>
-                        <w:t>#Compute the background</w:t>
+                        <w:t>#</w:t>
+                      </w:r>
+                      <w:r>
+                        <w:rPr>
+                          <w:rFonts w:ascii="Arial" w:eastAsia="Times New Roman" w:hAnsi="Arial" w:cs="Arial"/>
+                          <w:color w:val="808080" w:themeColor="background1" w:themeShade="80"/>
+                          <w:sz w:val="18"/>
+                          <w:lang w:eastAsia="en-GB"/>
+                        </w:rPr>
+                        <w:t xml:space="preserve"> </w:t>
+                      </w:r>
+                      <w:r>
+                        <w:rPr>
+                          <w:rFonts w:ascii="Arial" w:eastAsia="Times New Roman" w:hAnsi="Arial" w:cs="Arial"/>
+                          <w:color w:val="808080" w:themeColor="background1" w:themeShade="80"/>
+                          <w:sz w:val="18"/>
+                          <w:lang w:eastAsia="en-GB"/>
+                        </w:rPr>
+                        <w:t>Compute the background</w:t>
                       </w:r>
                     </w:p>
                     <w:p>
@@ -4673,6 +4974,7 @@
                     <w:p>
                       <w:pPr>
                         <w:spacing w:after="0" w:line="240" w:lineRule="auto"/>
+                        <w:ind w:firstLine="720"/>
                         <w:rPr>
                           <w:rFonts w:ascii="Arial" w:eastAsia="Times New Roman" w:hAnsi="Arial" w:cs="Arial"/>
                           <w:color w:val="808080" w:themeColor="background1" w:themeShade="80"/>
@@ -4693,6 +4995,7 @@
                     <w:p>
                       <w:pPr>
                         <w:spacing w:after="0" w:line="240" w:lineRule="auto"/>
+                        <w:ind w:firstLine="720"/>
                         <w:rPr>
                           <w:rFonts w:ascii="Arial" w:eastAsia="Times New Roman" w:hAnsi="Arial" w:cs="Arial"/>
                           <w:sz w:val="18"/>
@@ -4759,6 +5062,7 @@
                     <w:p>
                       <w:pPr>
                         <w:spacing w:after="0" w:line="240" w:lineRule="auto"/>
+                        <w:ind w:firstLine="720"/>
                         <w:rPr>
                           <w:rFonts w:ascii="Arial" w:eastAsia="Times New Roman" w:hAnsi="Arial" w:cs="Arial"/>
                           <w:sz w:val="18"/>
@@ -4778,6 +5082,7 @@
                     <w:p>
                       <w:pPr>
                         <w:spacing w:after="0" w:line="240" w:lineRule="auto"/>
+                        <w:ind w:firstLine="720"/>
                         <w:rPr>
                           <w:rFonts w:ascii="Arial" w:eastAsia="Times New Roman" w:hAnsi="Arial" w:cs="Arial"/>
                           <w:sz w:val="18"/>
@@ -4826,6 +5131,7 @@
                     <w:p>
                       <w:pPr>
                         <w:spacing w:after="0" w:line="240" w:lineRule="auto"/>
+                        <w:ind w:firstLine="720"/>
                         <w:rPr>
                           <w:rFonts w:ascii="Arial" w:eastAsia="Times New Roman" w:hAnsi="Arial" w:cs="Arial"/>
                           <w:sz w:val="18"/>
@@ -4872,6 +5178,7 @@
                     <w:p>
                       <w:pPr>
                         <w:spacing w:after="0" w:line="240" w:lineRule="auto"/>
+                        <w:ind w:firstLine="720"/>
                         <w:rPr>
                           <w:rFonts w:ascii="Arial" w:eastAsia="Times New Roman" w:hAnsi="Arial" w:cs="Arial"/>
                           <w:color w:val="808080" w:themeColor="background1" w:themeShade="80"/>
@@ -4912,6 +5219,7 @@
                     <w:p>
                       <w:pPr>
                         <w:spacing w:after="0" w:line="240" w:lineRule="auto"/>
+                        <w:ind w:firstLine="720"/>
                         <w:rPr>
                           <w:rFonts w:ascii="Arial" w:eastAsia="Times New Roman" w:hAnsi="Arial" w:cs="Arial"/>
                           <w:sz w:val="18"/>
@@ -4970,6 +5278,7 @@
                     <w:p>
                       <w:pPr>
                         <w:spacing w:after="0" w:line="240" w:lineRule="auto"/>
+                        <w:ind w:firstLine="720"/>
                         <w:rPr>
                           <w:rFonts w:ascii="Arial" w:eastAsia="Times New Roman" w:hAnsi="Arial" w:cs="Arial"/>
                           <w:sz w:val="18"/>
@@ -5222,15 +5531,16 @@
           </mc:Fallback>
         </mc:AlternateContent>
       </w:r>
-      <w:bookmarkStart w:id="0" w:name="_GoBack"/>
-      <w:bookmarkEnd w:id="0"/>
     </w:p>
     <w:p>
       <w:pPr>
         <w:pStyle w:val="Heading3"/>
       </w:pPr>
       <w:r>
-        <w:t>Exercise 4</w:t>
+        <w:t>E</w:t>
+      </w:r>
+      <w:r>
+        <w:t>xercise 3</w:t>
       </w:r>
       <w:r>
         <w:t xml:space="preserve">.1.2: Better background </w:t>
@@ -5248,7 +5558,6 @@
         <w:rPr>
           <w:lang w:val="en-GB"/>
         </w:rPr>
-        <w:lastRenderedPageBreak/>
         <w:t>Change the code above to generate and display a better estimate of the background</w:t>
       </w:r>
     </w:p>
@@ -5282,30 +5591,50 @@
         <w:rPr>
           <w:lang w:val="en-GB"/>
         </w:rPr>
-        <w:t xml:space="preserve">Tracking an object is a basic goal of computer vision and fundamental to many neuroscience </w:t>
-      </w:r>
-      <w:proofErr w:type="spellStart"/>
-      <w:r>
-        <w:rPr>
-          <w:lang w:val="en-GB"/>
-        </w:rPr>
-        <w:t>experiments.The</w:t>
-      </w:r>
-      <w:proofErr w:type="spellEnd"/>
-      <w:r>
-        <w:rPr>
-          <w:lang w:val="en-GB"/>
-        </w:rPr>
-        <w:t xml:space="preserve"> fundamental premise of tracking is to find a way to segment the object you want to track from the rest of the image, and then use operations on the binary image () to compute the location and other features of the object of interest (area, size, orientation, </w:t>
-      </w:r>
-      <w:proofErr w:type="spellStart"/>
-      <w:r>
-        <w:rPr>
-          <w:lang w:val="en-GB"/>
-        </w:rPr>
-        <w:t>shaoe</w:t>
-      </w:r>
-      <w:proofErr w:type="spellEnd"/>
+        <w:t>Tracking an object is a basic goal of computer vision and fundamental to many neuroscience experiments.</w:t>
+      </w:r>
+      <w:r>
+        <w:rPr>
+          <w:lang w:val="en-GB"/>
+        </w:rPr>
+        <w:t xml:space="preserve"> </w:t>
+      </w:r>
+      <w:r>
+        <w:rPr>
+          <w:lang w:val="en-GB"/>
+        </w:rPr>
+        <w:t>The fundamental premise of tracking is to find a way to segment the object you want to track from the rest of the image, and then use operations on the b</w:t>
+      </w:r>
+      <w:r>
+        <w:rPr>
+          <w:lang w:val="en-GB"/>
+        </w:rPr>
+        <w:t>inary image</w:t>
+      </w:r>
+      <w:r>
+        <w:rPr>
+          <w:lang w:val="en-GB"/>
+        </w:rPr>
+        <w:t xml:space="preserve"> to compute the location and other features of the object of interes</w:t>
+      </w:r>
+      <w:r>
+        <w:rPr>
+          <w:lang w:val="en-GB"/>
+        </w:rPr>
+        <w:t>t (area, size, orientation, shap</w:t>
+      </w:r>
+      <w:r>
+        <w:rPr>
+          <w:lang w:val="en-GB"/>
+        </w:rPr>
+        <w:t>e</w:t>
+      </w:r>
+      <w:r>
+        <w:rPr>
+          <w:lang w:val="en-GB"/>
+        </w:rPr>
+        <w:t>,</w:t>
+      </w:r>
       <w:r>
         <w:rPr>
           <w:lang w:val="en-GB"/>
@@ -5323,7 +5652,51 @@
         <w:rPr>
           <w:lang w:val="en-GB"/>
         </w:rPr>
-        <w:t>It is often not possible to uniquely identify the pixels belonging to the desired object vs others often simply due to noise. Therefore, it is important in a tracking algorithm to be able to distinguish which grouping of foreground pixels is valid. (describe in better way binary code)</w:t>
+        <w:t xml:space="preserve">It is often not possible to uniquely identify the pixels belonging </w:t>
+      </w:r>
+      <w:r>
+        <w:rPr>
+          <w:lang w:val="en-GB"/>
+        </w:rPr>
+        <w:t xml:space="preserve">to the desired object vs others </w:t>
+      </w:r>
+      <w:r>
+        <w:rPr>
+          <w:lang w:val="en-GB"/>
+        </w:rPr>
+        <w:t>simply due to noise. Therefo</w:t>
+      </w:r>
+      <w:r>
+        <w:rPr>
+          <w:lang w:val="en-GB"/>
+        </w:rPr>
+        <w:t xml:space="preserve">re, it is important that a tracking algorithm </w:t>
+      </w:r>
+      <w:proofErr w:type="gramStart"/>
+      <w:r>
+        <w:rPr>
+          <w:lang w:val="en-GB"/>
+        </w:rPr>
+        <w:t>is</w:t>
+      </w:r>
+      <w:r>
+        <w:rPr>
+          <w:lang w:val="en-GB"/>
+        </w:rPr>
+        <w:t xml:space="preserve"> able to</w:t>
+      </w:r>
+      <w:proofErr w:type="gramEnd"/>
+      <w:r>
+        <w:rPr>
+          <w:lang w:val="en-GB"/>
+        </w:rPr>
+        <w:t xml:space="preserve"> distinguish which grouping of </w:t>
+      </w:r>
+      <w:r>
+        <w:rPr>
+          <w:lang w:val="en-GB"/>
+        </w:rPr>
+        <w:t>foreground pixels is valid (e.g. they are all grouped together, they are the largest group, they are not on the border, etc.)</w:t>
       </w:r>
     </w:p>
     <w:p>
@@ -5342,7 +5715,67 @@
         <w:rPr>
           <w:lang w:val="en-GB"/>
         </w:rPr>
-        <w:t>penCV binary regions are located by founding contours, the boundary between background and foreground pixels.</w:t>
+        <w:t>penCV</w:t>
+      </w:r>
+      <w:r>
+        <w:rPr>
+          <w:lang w:val="en-GB"/>
+        </w:rPr>
+        <w:t>,</w:t>
+      </w:r>
+      <w:r>
+        <w:rPr>
+          <w:lang w:val="en-GB"/>
+        </w:rPr>
+        <w:t xml:space="preserve"> </w:t>
+      </w:r>
+      <w:r>
+        <w:rPr>
+          <w:lang w:val="en-GB"/>
+        </w:rPr>
+        <w:t>binary regions are located by fi</w:t>
+      </w:r>
+      <w:r>
+        <w:rPr>
+          <w:lang w:val="en-GB"/>
+        </w:rPr>
+        <w:t xml:space="preserve">nding </w:t>
+      </w:r>
+      <w:r>
+        <w:rPr>
+          <w:lang w:val="en-GB"/>
+        </w:rPr>
+        <w:t xml:space="preserve">the </w:t>
+      </w:r>
+      <w:r>
+        <w:rPr>
+          <w:lang w:val="en-GB"/>
+        </w:rPr>
+        <w:t>contours</w:t>
+      </w:r>
+      <w:r>
+        <w:rPr>
+          <w:lang w:val="en-GB"/>
+        </w:rPr>
+        <w:t xml:space="preserve"> of connected islands of foreground pixels</w:t>
+      </w:r>
+      <w:r>
+        <w:rPr>
+          <w:lang w:val="en-GB"/>
+        </w:rPr>
+        <w:t xml:space="preserve">, </w:t>
+      </w:r>
+      <w:r>
+        <w:rPr>
+          <w:lang w:val="en-GB"/>
+        </w:rPr>
+        <w:t xml:space="preserve">i.e. </w:t>
+      </w:r>
+      <w:r>
+        <w:rPr>
+          <w:lang w:val="en-GB"/>
+        </w:rPr>
+        <w:t>the boundary between background and foreground.</w:t>
       </w:r>
       <w:r>
         <w:rPr>
@@ -5354,7 +5787,43 @@
         <w:rPr>
           <w:lang w:val="en-GB"/>
         </w:rPr>
-        <w:t>When connected contours have been detected, one can begin to measure several features of the region of interest (such as length, centroid, size, area), or to exclude, for example, contours that are too big or too small.</w:t>
+        <w:t>When connected contours have been detected, one can begin to measure several features of the</w:t>
+      </w:r>
+      <w:r>
+        <w:rPr>
+          <w:lang w:val="en-GB"/>
+        </w:rPr>
+        <w:t>se isolated</w:t>
+      </w:r>
+      <w:r>
+        <w:rPr>
+          <w:lang w:val="en-GB"/>
+        </w:rPr>
+        <w:t xml:space="preserve"> region</w:t>
+      </w:r>
+      <w:r>
+        <w:rPr>
+          <w:lang w:val="en-GB"/>
+        </w:rPr>
+        <w:t>s</w:t>
+      </w:r>
+      <w:r>
+        <w:rPr>
+          <w:lang w:val="en-GB"/>
+        </w:rPr>
+        <w:t xml:space="preserve"> (</w:t>
+      </w:r>
+      <w:r>
+        <w:rPr>
+          <w:lang w:val="en-GB"/>
+        </w:rPr>
+        <w:t>e.g.</w:t>
+      </w:r>
+      <w:r>
+        <w:rPr>
+          <w:lang w:val="en-GB"/>
+        </w:rPr>
+        <w:t xml:space="preserve"> length, centroid, size, area), or to exclude, for example, contours that are too big or too small.</w:t>
       </w:r>
     </w:p>
     <w:p>
@@ -5407,6 +5876,34 @@
                               <w:spacing w:after="0" w:line="240" w:lineRule="auto"/>
                               <w:rPr>
                                 <w:rFonts w:ascii="Arial" w:eastAsia="Times New Roman" w:hAnsi="Arial" w:cs="Arial"/>
+                                <w:color w:val="AEAAAA" w:themeColor="background2" w:themeShade="BF"/>
+                                <w:lang w:eastAsia="en-GB"/>
+                              </w:rPr>
+                            </w:pPr>
+                            <w:r>
+                              <w:rPr>
+                                <w:rFonts w:ascii="Arial" w:eastAsia="Times New Roman" w:hAnsi="Arial" w:cs="Arial"/>
+                                <w:color w:val="AEAAAA" w:themeColor="background2" w:themeShade="BF"/>
+                                <w:lang w:eastAsia="en-GB"/>
+                              </w:rPr>
+                              <w:t xml:space="preserve"># Some pseudo </w:t>
+                            </w:r>
+                            <w:proofErr w:type="gramStart"/>
+                            <w:r>
+                              <w:rPr>
+                                <w:rFonts w:ascii="Arial" w:eastAsia="Times New Roman" w:hAnsi="Arial" w:cs="Arial"/>
+                                <w:color w:val="AEAAAA" w:themeColor="background2" w:themeShade="BF"/>
+                                <w:lang w:eastAsia="en-GB"/>
+                              </w:rPr>
+                              <w:t>code</w:t>
+                            </w:r>
+                            <w:proofErr w:type="gramEnd"/>
+                          </w:p>
+                          <w:p>
+                            <w:pPr>
+                              <w:spacing w:after="0" w:line="240" w:lineRule="auto"/>
+                              <w:rPr>
+                                <w:rFonts w:ascii="Arial" w:eastAsia="Times New Roman" w:hAnsi="Arial" w:cs="Arial"/>
                                 <w:lang w:eastAsia="en-GB"/>
                               </w:rPr>
                             </w:pPr>
@@ -5453,6 +5950,15 @@
                                 <w:lang w:eastAsia="en-GB"/>
                               </w:rPr>
                             </w:pPr>
+                          </w:p>
+                          <w:p>
+                            <w:pPr>
+                              <w:spacing w:after="0" w:line="240" w:lineRule="auto"/>
+                              <w:rPr>
+                                <w:rFonts w:ascii="Arial" w:eastAsia="Times New Roman" w:hAnsi="Arial" w:cs="Arial"/>
+                                <w:lang w:eastAsia="en-GB"/>
+                              </w:rPr>
+                            </w:pPr>
                             <w:r>
                               <w:rPr>
                                 <w:rFonts w:ascii="Arial" w:eastAsia="Times New Roman" w:hAnsi="Arial" w:cs="Arial"/>
@@ -5505,6 +6011,7 @@
                           <w:p>
                             <w:pPr>
                               <w:spacing w:after="0" w:line="240" w:lineRule="auto"/>
+                              <w:ind w:firstLine="720"/>
                               <w:rPr>
                                 <w:rFonts w:ascii="Arial" w:eastAsia="Times New Roman" w:hAnsi="Arial" w:cs="Arial"/>
                                 <w:color w:val="808080" w:themeColor="background1" w:themeShade="80"/>
@@ -5523,6 +6030,7 @@
                           <w:p>
                             <w:pPr>
                               <w:spacing w:after="0" w:line="240" w:lineRule="auto"/>
+                              <w:ind w:firstLine="720"/>
                               <w:rPr>
                                 <w:rFonts w:ascii="Arial" w:eastAsia="Times New Roman" w:hAnsi="Arial" w:cs="Arial"/>
                                 <w:lang w:eastAsia="en-GB"/>
@@ -5557,6 +6065,7 @@
                           <w:p>
                             <w:pPr>
                               <w:spacing w:after="0" w:line="240" w:lineRule="auto"/>
+                              <w:ind w:firstLine="720"/>
                               <w:rPr>
                                 <w:rFonts w:ascii="Arial" w:eastAsia="Times New Roman" w:hAnsi="Arial" w:cs="Arial"/>
                                 <w:lang w:eastAsia="en-GB"/>
@@ -5591,6 +6100,7 @@
                           <w:p>
                             <w:pPr>
                               <w:spacing w:after="0" w:line="240" w:lineRule="auto"/>
+                              <w:ind w:firstLine="720"/>
                               <w:rPr>
                                 <w:rFonts w:ascii="Arial" w:eastAsia="Times New Roman" w:hAnsi="Arial" w:cs="Arial"/>
                                 <w:lang w:eastAsia="en-GB"/>
@@ -5650,122 +6160,135 @@
                           <w:p>
                             <w:pPr>
                               <w:spacing w:after="0" w:line="240" w:lineRule="auto"/>
-                              <w:rPr>
-                                <w:rFonts w:ascii="Arial" w:eastAsia="Times New Roman" w:hAnsi="Arial" w:cs="Arial"/>
-                                <w:lang w:eastAsia="en-GB"/>
-                              </w:rPr>
-                            </w:pPr>
-                            <w:r>
+                              <w:ind w:firstLine="720"/>
+                              <w:rPr>
+                                <w:rFonts w:ascii="Arial" w:eastAsia="Times New Roman" w:hAnsi="Arial" w:cs="Arial"/>
+                                <w:lang w:eastAsia="en-GB"/>
+                              </w:rPr>
+                            </w:pPr>
+                            <w:r>
+                              <w:rPr>
+                                <w:rFonts w:ascii="Arial" w:eastAsia="Times New Roman" w:hAnsi="Arial" w:cs="Arial"/>
+                                <w:color w:val="AEAAAA" w:themeColor="background2" w:themeShade="BF"/>
+                                <w:lang w:eastAsia="en-GB"/>
+                              </w:rPr>
+                              <w:t xml:space="preserve"># SUBSTRACT THE BACKGROUND from the movie and </w:t>
+                            </w:r>
+                            <w:r>
+                              <w:rPr>
+                                <w:rFonts w:ascii="Arial" w:eastAsia="Times New Roman" w:hAnsi="Arial" w:cs="Arial"/>
+                                <w:color w:val="AEAAAA" w:themeColor="background2" w:themeShade="BF"/>
+                                <w:lang w:eastAsia="en-GB"/>
+                              </w:rPr>
+                              <w:t xml:space="preserve">find </w:t>
+                            </w:r>
+                            <w:r>
+                              <w:rPr>
+                                <w:rFonts w:ascii="Arial" w:eastAsia="Times New Roman" w:hAnsi="Arial" w:cs="Arial"/>
+                                <w:color w:val="AEAAAA" w:themeColor="background2" w:themeShade="BF"/>
+                                <w:lang w:eastAsia="en-GB"/>
+                              </w:rPr>
+                              <w:t xml:space="preserve">absolute difference </w:t>
+                            </w:r>
+                          </w:p>
+                          <w:p>
+                            <w:pPr>
+                              <w:spacing w:after="0" w:line="240" w:lineRule="auto"/>
+                              <w:ind w:firstLine="720"/>
+                              <w:rPr>
+                                <w:rFonts w:ascii="Arial" w:eastAsia="Times New Roman" w:hAnsi="Arial" w:cs="Arial"/>
+                                <w:lang w:eastAsia="en-GB"/>
+                              </w:rPr>
+                            </w:pPr>
+                            <w:proofErr w:type="spellStart"/>
+                            <w:r>
+                              <w:rPr>
+                                <w:rFonts w:ascii="Arial" w:eastAsia="Times New Roman" w:hAnsi="Arial" w:cs="Arial"/>
+                                <w:lang w:eastAsia="en-GB"/>
+                              </w:rPr>
+                              <w:t>Bkg_Sub_Frame</w:t>
+                            </w:r>
+                            <w:proofErr w:type="spellEnd"/>
+                            <w:r>
+                              <w:rPr>
+                                <w:rFonts w:ascii="Arial" w:eastAsia="Times New Roman" w:hAnsi="Arial" w:cs="Arial"/>
+                                <w:lang w:eastAsia="en-GB"/>
+                              </w:rPr>
+                              <w:t>=cv2.absdiff(</w:t>
+                            </w:r>
+                            <w:proofErr w:type="spellStart"/>
+                            <w:r>
+                              <w:rPr>
+                                <w:rFonts w:ascii="Arial" w:eastAsia="Times New Roman" w:hAnsi="Arial" w:cs="Arial"/>
+                                <w:lang w:eastAsia="en-GB"/>
+                              </w:rPr>
+                              <w:t>Bkg_image</w:t>
+                            </w:r>
+                            <w:proofErr w:type="spellEnd"/>
+                            <w:r>
+                              <w:rPr>
+                                <w:rFonts w:ascii="Arial" w:eastAsia="Times New Roman" w:hAnsi="Arial" w:cs="Arial"/>
+                                <w:lang w:eastAsia="en-GB"/>
+                              </w:rPr>
+                              <w:t xml:space="preserve">, </w:t>
+                            </w:r>
+                            <w:proofErr w:type="spellStart"/>
+                            <w:r>
+                              <w:rPr>
+                                <w:rFonts w:ascii="Arial" w:eastAsia="Times New Roman" w:hAnsi="Arial" w:cs="Arial"/>
+                                <w:lang w:eastAsia="en-GB"/>
+                              </w:rPr>
+                              <w:t>gray_frame</w:t>
+                            </w:r>
+                            <w:proofErr w:type="spellEnd"/>
+                            <w:r>
+                              <w:rPr>
+                                <w:rFonts w:ascii="Arial" w:eastAsia="Times New Roman" w:hAnsi="Arial" w:cs="Arial"/>
+                                <w:lang w:eastAsia="en-GB"/>
+                              </w:rPr>
+                              <w:t>)</w:t>
+                            </w:r>
+                          </w:p>
+                          <w:p>
+                            <w:pPr>
+                              <w:spacing w:after="0" w:line="240" w:lineRule="auto"/>
+                              <w:rPr>
+                                <w:rFonts w:ascii="Arial" w:eastAsia="Times New Roman" w:hAnsi="Arial" w:cs="Arial"/>
+                                <w:lang w:eastAsia="en-GB"/>
+                              </w:rPr>
+                            </w:pPr>
+                          </w:p>
+                          <w:p>
+                            <w:pPr>
+                              <w:spacing w:after="0" w:line="240" w:lineRule="auto"/>
+                              <w:ind w:firstLine="720"/>
                               <w:rPr>
                                 <w:rFonts w:ascii="Arial" w:eastAsia="Times New Roman" w:hAnsi="Arial" w:cs="Arial"/>
                                 <w:color w:val="A6A6A6" w:themeColor="background1" w:themeShade="A6"/>
                                 <w:lang w:eastAsia="en-GB"/>
                               </w:rPr>
-                              <w:t xml:space="preserve"># SUBSTRACT THE BACKGROUND from the movie and make the absolute </w:t>
-                            </w:r>
-                            <w:r>
-                              <w:rPr>
-                                <w:rFonts w:ascii="Arial" w:eastAsia="Times New Roman" w:hAnsi="Arial" w:cs="Arial"/>
-                                <w:lang w:eastAsia="en-GB"/>
-                              </w:rPr>
-                              <w:t xml:space="preserve">difference </w:t>
+                            </w:pPr>
+                            <w:r>
+                              <w:rPr>
+                                <w:rFonts w:ascii="Arial" w:eastAsia="Times New Roman" w:hAnsi="Arial" w:cs="Arial"/>
+                                <w:color w:val="A6A6A6" w:themeColor="background1" w:themeShade="A6"/>
+                                <w:lang w:eastAsia="en-GB"/>
+                              </w:rPr>
+                              <w:t xml:space="preserve"># </w:t>
+                            </w:r>
+                            <w:r>
+                              <w:rPr>
+                                <w:rFonts w:ascii="Arial" w:eastAsia="Times New Roman" w:hAnsi="Arial" w:cs="Arial"/>
+                                <w:color w:val="A6A6A6" w:themeColor="background1" w:themeShade="A6"/>
+                                <w:lang w:eastAsia="en-GB"/>
+                              </w:rPr>
+                              <w:t xml:space="preserve">THRESHOLD the absolute difference movie </w:t>
                             </w:r>
                           </w:p>
                           <w:p>
                             <w:pPr>
                               <w:spacing w:after="0" w:line="240" w:lineRule="auto"/>
-                              <w:rPr>
-                                <w:rFonts w:ascii="Arial" w:eastAsia="Times New Roman" w:hAnsi="Arial" w:cs="Arial"/>
-                                <w:lang w:eastAsia="en-GB"/>
-                              </w:rPr>
-                            </w:pPr>
-                            <w:proofErr w:type="spellStart"/>
-                            <w:r>
-                              <w:rPr>
-                                <w:rFonts w:ascii="Arial" w:eastAsia="Times New Roman" w:hAnsi="Arial" w:cs="Arial"/>
-                                <w:lang w:eastAsia="en-GB"/>
-                              </w:rPr>
-                              <w:t>Bkg_Sub_Frame</w:t>
-                            </w:r>
-                            <w:proofErr w:type="spellEnd"/>
-                            <w:r>
-                              <w:rPr>
-                                <w:rFonts w:ascii="Arial" w:eastAsia="Times New Roman" w:hAnsi="Arial" w:cs="Arial"/>
-                                <w:lang w:eastAsia="en-GB"/>
-                              </w:rPr>
-                              <w:t>=cv2.absdiff(</w:t>
-                            </w:r>
-                            <w:proofErr w:type="spellStart"/>
-                            <w:r>
-                              <w:rPr>
-                                <w:rFonts w:ascii="Arial" w:eastAsia="Times New Roman" w:hAnsi="Arial" w:cs="Arial"/>
-                                <w:lang w:eastAsia="en-GB"/>
-                              </w:rPr>
-                              <w:t>Bkg_image</w:t>
-                            </w:r>
-                            <w:proofErr w:type="spellEnd"/>
-                            <w:r>
-                              <w:rPr>
-                                <w:rFonts w:ascii="Arial" w:eastAsia="Times New Roman" w:hAnsi="Arial" w:cs="Arial"/>
-                                <w:lang w:eastAsia="en-GB"/>
-                              </w:rPr>
-                              <w:t xml:space="preserve">, </w:t>
-                            </w:r>
-                            <w:proofErr w:type="spellStart"/>
-                            <w:r>
-                              <w:rPr>
-                                <w:rFonts w:ascii="Arial" w:eastAsia="Times New Roman" w:hAnsi="Arial" w:cs="Arial"/>
-                                <w:lang w:eastAsia="en-GB"/>
-                              </w:rPr>
-                              <w:t>gray_frame</w:t>
-                            </w:r>
-                            <w:proofErr w:type="spellEnd"/>
-                            <w:r>
-                              <w:rPr>
-                                <w:rFonts w:ascii="Arial" w:eastAsia="Times New Roman" w:hAnsi="Arial" w:cs="Arial"/>
-                                <w:lang w:eastAsia="en-GB"/>
-                              </w:rPr>
-                              <w:t>)</w:t>
-                            </w:r>
-                          </w:p>
-                          <w:p>
-                            <w:pPr>
-                              <w:spacing w:after="0" w:line="240" w:lineRule="auto"/>
-                              <w:rPr>
-                                <w:rFonts w:ascii="Arial" w:eastAsia="Times New Roman" w:hAnsi="Arial" w:cs="Arial"/>
-                                <w:lang w:eastAsia="en-GB"/>
-                              </w:rPr>
-                            </w:pPr>
-                          </w:p>
-                          <w:p>
-                            <w:pPr>
-                              <w:spacing w:after="0" w:line="240" w:lineRule="auto"/>
-                              <w:rPr>
-                                <w:rFonts w:ascii="Arial" w:eastAsia="Times New Roman" w:hAnsi="Arial" w:cs="Arial"/>
-                                <w:color w:val="A6A6A6" w:themeColor="background1" w:themeShade="A6"/>
-                                <w:lang w:eastAsia="en-GB"/>
-                              </w:rPr>
-                            </w:pPr>
-                            <w:r>
-                              <w:rPr>
-                                <w:rFonts w:ascii="Arial" w:eastAsia="Times New Roman" w:hAnsi="Arial" w:cs="Arial"/>
-                                <w:color w:val="A6A6A6" w:themeColor="background1" w:themeShade="A6"/>
-                                <w:lang w:eastAsia="en-GB"/>
-                              </w:rPr>
-                              <w:t xml:space="preserve"># </w:t>
-                            </w:r>
-                            <w:r>
-                              <w:rPr>
-                                <w:rFonts w:ascii="Arial" w:eastAsia="Times New Roman" w:hAnsi="Arial" w:cs="Arial"/>
-                                <w:color w:val="A6A6A6" w:themeColor="background1" w:themeShade="A6"/>
-                                <w:lang w:eastAsia="en-GB"/>
-                              </w:rPr>
-                              <w:t xml:space="preserve">THRESHOLD the absolute difference movie </w:t>
-                            </w:r>
-                          </w:p>
-                          <w:p>
-                            <w:pPr>
-                              <w:spacing w:after="0" w:line="240" w:lineRule="auto"/>
+                              <w:ind w:firstLine="720"/>
                               <w:rPr>
                                 <w:rFonts w:ascii="Arial" w:eastAsia="Times New Roman" w:hAnsi="Arial" w:cs="Arial"/>
                                 <w:lang w:eastAsia="en-GB"/>
@@ -5778,7 +6301,7 @@
                                 <w:rFonts w:ascii="Arial" w:eastAsia="Times New Roman" w:hAnsi="Arial" w:cs="Arial"/>
                                 <w:lang w:eastAsia="en-GB"/>
                               </w:rPr>
-                              <w:t>ret,thresholded</w:t>
+                              <w:t>ret,thresh</w:t>
                             </w:r>
                             <w:proofErr w:type="gramEnd"/>
                             <w:r>
@@ -5786,7 +6309,7 @@
                                 <w:rFonts w:ascii="Arial" w:eastAsia="Times New Roman" w:hAnsi="Arial" w:cs="Arial"/>
                                 <w:lang w:eastAsia="en-GB"/>
                               </w:rPr>
-                              <w:t>_frame</w:t>
+                              <w:t>_fram</w:t>
                             </w:r>
                             <w:proofErr w:type="spellEnd"/>
                             <w:r>
@@ -5794,7 +6317,7 @@
                                 <w:rFonts w:ascii="Arial" w:eastAsia="Times New Roman" w:hAnsi="Arial" w:cs="Arial"/>
                                 <w:lang w:eastAsia="en-GB"/>
                               </w:rPr>
-                              <w:t xml:space="preserve"> = cv2.threshold(Bkg_Sub_Frame,5,255,cv2.THRESH_BINARY) </w:t>
+                              <w:t xml:space="preserve">e = cv2.threshold(Bkg_Sub_Frame,5,255,cv2.THRESH_BINARY) </w:t>
                             </w:r>
                           </w:p>
                           <w:p>
@@ -5805,12 +6328,40 @@
                                 <w:lang w:eastAsia="en-GB"/>
                               </w:rPr>
                             </w:pPr>
-                            <w:r>
-                              <w:rPr>
-                                <w:rFonts w:ascii="Arial" w:eastAsia="Times New Roman" w:hAnsi="Arial" w:cs="Arial"/>
-                                <w:lang w:eastAsia="en-GB"/>
-                              </w:rPr>
-                              <w:t>Fish=</w:t>
+                          </w:p>
+                          <w:p>
+                            <w:pPr>
+                              <w:spacing w:after="0" w:line="240" w:lineRule="auto"/>
+                              <w:ind w:firstLine="720"/>
+                              <w:rPr>
+                                <w:rFonts w:ascii="Arial" w:eastAsia="Times New Roman" w:hAnsi="Arial" w:cs="Arial"/>
+                                <w:lang w:eastAsia="en-GB"/>
+                              </w:rPr>
+                            </w:pPr>
+                            <w:r>
+                              <w:rPr>
+                                <w:rFonts w:ascii="Arial" w:eastAsia="Times New Roman" w:hAnsi="Arial" w:cs="Arial"/>
+                                <w:color w:val="A6A6A6" w:themeColor="background1" w:themeShade="A6"/>
+                                <w:lang w:eastAsia="en-GB"/>
+                              </w:rPr>
+                              <w:t># Find all the particles as CONTOURS in the movie</w:t>
+                            </w:r>
+                          </w:p>
+                          <w:p>
+                            <w:pPr>
+                              <w:spacing w:after="0" w:line="240" w:lineRule="auto"/>
+                              <w:ind w:left="720"/>
+                              <w:rPr>
+                                <w:rFonts w:ascii="Arial" w:eastAsia="Times New Roman" w:hAnsi="Arial" w:cs="Arial"/>
+                                <w:lang w:eastAsia="en-GB"/>
+                              </w:rPr>
+                            </w:pPr>
+                            <w:r>
+                              <w:rPr>
+                                <w:rFonts w:ascii="Arial" w:eastAsia="Times New Roman" w:hAnsi="Arial" w:cs="Arial"/>
+                                <w:lang w:eastAsia="en-GB"/>
+                              </w:rPr>
+                              <w:t>Particle, hierarchy=cv2.findContours(</w:t>
                             </w:r>
                             <w:proofErr w:type="spellStart"/>
                             <w:r>
@@ -5818,7 +6369,7 @@
                                 <w:rFonts w:ascii="Arial" w:eastAsia="Times New Roman" w:hAnsi="Arial" w:cs="Arial"/>
                                 <w:lang w:eastAsia="en-GB"/>
                               </w:rPr>
-                              <w:t>np.copy</w:t>
+                              <w:t>thresholded_frame</w:t>
                             </w:r>
                             <w:proofErr w:type="spellEnd"/>
                             <w:r>
@@ -5826,23 +6377,23 @@
                                 <w:rFonts w:ascii="Arial" w:eastAsia="Times New Roman" w:hAnsi="Arial" w:cs="Arial"/>
                                 <w:lang w:eastAsia="en-GB"/>
                               </w:rPr>
-                              <w:t>(</w:t>
-                            </w:r>
-                            <w:proofErr w:type="spellStart"/>
-                            <w:r>
-                              <w:rPr>
-                                <w:rFonts w:ascii="Arial" w:eastAsia="Times New Roman" w:hAnsi="Arial" w:cs="Arial"/>
-                                <w:lang w:eastAsia="en-GB"/>
-                              </w:rPr>
-                              <w:t>thresholded_frame</w:t>
-                            </w:r>
-                            <w:proofErr w:type="spellEnd"/>
-                            <w:r>
-                              <w:rPr>
-                                <w:rFonts w:ascii="Arial" w:eastAsia="Times New Roman" w:hAnsi="Arial" w:cs="Arial"/>
-                                <w:lang w:eastAsia="en-GB"/>
-                              </w:rPr>
-                              <w:t>)</w:t>
+                              <w:t>, cv2.cv.CV_RETR_</w:t>
+                            </w:r>
+                            <w:proofErr w:type="gramStart"/>
+                            <w:r>
+                              <w:rPr>
+                                <w:rFonts w:ascii="Arial" w:eastAsia="Times New Roman" w:hAnsi="Arial" w:cs="Arial"/>
+                                <w:lang w:eastAsia="en-GB"/>
+                              </w:rPr>
+                              <w:t>EXTERNAL,cv2.cv.CV</w:t>
+                            </w:r>
+                            <w:proofErr w:type="gramEnd"/>
+                            <w:r>
+                              <w:rPr>
+                                <w:rFonts w:ascii="Arial" w:eastAsia="Times New Roman" w:hAnsi="Arial" w:cs="Arial"/>
+                                <w:lang w:eastAsia="en-GB"/>
+                              </w:rPr>
+                              <w:t>_CHAIN_APPROX_NONE)</w:t>
                             </w:r>
                           </w:p>
                           <w:p>
@@ -5850,6 +6401,7 @@
                               <w:spacing w:after="0" w:line="240" w:lineRule="auto"/>
                               <w:rPr>
                                 <w:rFonts w:ascii="Arial" w:eastAsia="Times New Roman" w:hAnsi="Arial" w:cs="Arial"/>
+                                <w:color w:val="A6A6A6" w:themeColor="background1" w:themeShade="A6"/>
                                 <w:lang w:eastAsia="en-GB"/>
                               </w:rPr>
                             </w:pPr>
@@ -5857,99 +6409,26 @@
                           <w:p>
                             <w:pPr>
                               <w:spacing w:after="0" w:line="240" w:lineRule="auto"/>
-                              <w:rPr>
-                                <w:rFonts w:ascii="Arial" w:eastAsia="Times New Roman" w:hAnsi="Arial" w:cs="Arial"/>
-                                <w:lang w:eastAsia="en-GB"/>
-                              </w:rPr>
-                            </w:pPr>
-                            <w:r>
+                              <w:ind w:firstLine="720"/>
                               <w:rPr>
                                 <w:rFonts w:ascii="Arial" w:eastAsia="Times New Roman" w:hAnsi="Arial" w:cs="Arial"/>
                                 <w:color w:val="A6A6A6" w:themeColor="background1" w:themeShade="A6"/>
                                 <w:lang w:eastAsia="en-GB"/>
                               </w:rPr>
-                              <w:t># Find all the particles as CONTOURS in the movie</w:t>
+                            </w:pPr>
+                            <w:r>
+                              <w:rPr>
+                                <w:rFonts w:ascii="Arial" w:eastAsia="Times New Roman" w:hAnsi="Arial" w:cs="Arial"/>
+                                <w:color w:val="A6A6A6" w:themeColor="background1" w:themeShade="A6"/>
+                                <w:lang w:eastAsia="en-GB"/>
+                              </w:rPr>
+                              <w:t># GET THE INDEX of BIGGEST particle</w:t>
                             </w:r>
                           </w:p>
                           <w:p>
                             <w:pPr>
                               <w:spacing w:after="0" w:line="240" w:lineRule="auto"/>
-                              <w:rPr>
-                                <w:rFonts w:ascii="Arial" w:eastAsia="Times New Roman" w:hAnsi="Arial" w:cs="Arial"/>
-                                <w:lang w:eastAsia="en-GB"/>
-                              </w:rPr>
-                            </w:pPr>
-                            <w:r>
-                              <w:rPr>
-                                <w:rFonts w:ascii="Arial" w:eastAsia="Times New Roman" w:hAnsi="Arial" w:cs="Arial"/>
-                                <w:lang w:eastAsia="en-GB"/>
-                              </w:rPr>
-                              <w:t>Particle, hierarchy=cv2.findContours(</w:t>
-                            </w:r>
-                            <w:proofErr w:type="spellStart"/>
-                            <w:r>
-                              <w:rPr>
-                                <w:rFonts w:ascii="Arial" w:eastAsia="Times New Roman" w:hAnsi="Arial" w:cs="Arial"/>
-                                <w:lang w:eastAsia="en-GB"/>
-                              </w:rPr>
-                              <w:t>thresholded_frame</w:t>
-                            </w:r>
-                            <w:proofErr w:type="spellEnd"/>
-                            <w:r>
-                              <w:rPr>
-                                <w:rFonts w:ascii="Arial" w:eastAsia="Times New Roman" w:hAnsi="Arial" w:cs="Arial"/>
-                                <w:lang w:eastAsia="en-GB"/>
-                              </w:rPr>
-                              <w:t>, cv2.cv.CV_RETR_</w:t>
-                            </w:r>
-                            <w:proofErr w:type="gramStart"/>
-                            <w:r>
-                              <w:rPr>
-                                <w:rFonts w:ascii="Arial" w:eastAsia="Times New Roman" w:hAnsi="Arial" w:cs="Arial"/>
-                                <w:lang w:eastAsia="en-GB"/>
-                              </w:rPr>
-                              <w:t>EXTERNAL,cv2.cv.CV</w:t>
-                            </w:r>
-                            <w:proofErr w:type="gramEnd"/>
-                            <w:r>
-                              <w:rPr>
-                                <w:rFonts w:ascii="Arial" w:eastAsia="Times New Roman" w:hAnsi="Arial" w:cs="Arial"/>
-                                <w:lang w:eastAsia="en-GB"/>
-                              </w:rPr>
-                              <w:t>_CHAIN_APPROX_NONE)</w:t>
-                            </w:r>
-                          </w:p>
-                          <w:p>
-                            <w:pPr>
-                              <w:spacing w:after="0" w:line="240" w:lineRule="auto"/>
-                              <w:rPr>
-                                <w:rFonts w:ascii="Arial" w:eastAsia="Times New Roman" w:hAnsi="Arial" w:cs="Arial"/>
-                                <w:color w:val="A6A6A6" w:themeColor="background1" w:themeShade="A6"/>
-                                <w:lang w:eastAsia="en-GB"/>
-                              </w:rPr>
-                            </w:pPr>
-                          </w:p>
-                          <w:p>
-                            <w:pPr>
-                              <w:spacing w:after="0" w:line="240" w:lineRule="auto"/>
-                              <w:rPr>
-                                <w:rFonts w:ascii="Arial" w:eastAsia="Times New Roman" w:hAnsi="Arial" w:cs="Arial"/>
-                                <w:color w:val="A6A6A6" w:themeColor="background1" w:themeShade="A6"/>
-                                <w:lang w:eastAsia="en-GB"/>
-                              </w:rPr>
-                            </w:pPr>
-                            <w:r>
-                              <w:rPr>
-                                <w:rFonts w:ascii="Arial" w:eastAsia="Times New Roman" w:hAnsi="Arial" w:cs="Arial"/>
-                                <w:color w:val="A6A6A6" w:themeColor="background1" w:themeShade="A6"/>
-                                <w:lang w:eastAsia="en-GB"/>
-                              </w:rPr>
-                              <w:t># GET THE INDEX of BIGGEST particle</w:t>
-                            </w:r>
-                          </w:p>
-                          <w:p>
-                            <w:pPr>
-                              <w:spacing w:after="0" w:line="240" w:lineRule="auto"/>
+                              <w:ind w:firstLine="720"/>
                               <w:rPr>
                                 <w:rFonts w:ascii="Arial" w:eastAsia="Times New Roman" w:hAnsi="Arial" w:cs="Arial"/>
                                 <w:lang w:eastAsia="en-GB"/>
@@ -6009,6 +6488,7 @@
                           <w:p>
                             <w:pPr>
                               <w:spacing w:after="0" w:line="240" w:lineRule="auto"/>
+                              <w:ind w:firstLine="720"/>
                               <w:rPr>
                                 <w:rFonts w:ascii="Arial" w:eastAsia="Times New Roman" w:hAnsi="Arial" w:cs="Arial"/>
                                 <w:lang w:eastAsia="en-GB"/>
@@ -6043,6 +6523,7 @@
                           <w:p>
                             <w:pPr>
                               <w:spacing w:after="0" w:line="240" w:lineRule="auto"/>
+                              <w:ind w:left="720" w:firstLine="720"/>
                               <w:rPr>
                                 <w:rFonts w:ascii="Arial" w:eastAsia="Times New Roman" w:hAnsi="Arial" w:cs="Arial"/>
                                 <w:lang w:eastAsia="en-GB"/>
@@ -6102,6 +6583,7 @@
                           <w:p>
                             <w:pPr>
                               <w:spacing w:after="0" w:line="240" w:lineRule="auto"/>
+                              <w:ind w:left="720" w:firstLine="720"/>
                               <w:rPr>
                                 <w:rFonts w:ascii="Arial" w:eastAsia="Times New Roman" w:hAnsi="Arial" w:cs="Arial"/>
                                 <w:lang w:eastAsia="en-GB"/>
@@ -6153,12 +6635,32 @@
                                 <w:rFonts w:ascii="Arial" w:eastAsia="Times New Roman" w:hAnsi="Arial" w:cs="Arial"/>
                                 <w:lang w:eastAsia="en-GB"/>
                               </w:rPr>
-                              <w:t xml:space="preserve">) # returns the index within </w:t>
+                              <w:t>)</w:t>
+                            </w:r>
+                          </w:p>
+                          <w:p>
+                            <w:pPr>
+                              <w:spacing w:after="0" w:line="240" w:lineRule="auto"/>
+                              <w:ind w:firstLine="720"/>
+                              <w:rPr>
+                                <w:rFonts w:ascii="Arial" w:eastAsia="Times New Roman" w:hAnsi="Arial" w:cs="Arial"/>
+                                <w:color w:val="AEAAAA" w:themeColor="background2" w:themeShade="BF"/>
+                                <w:lang w:eastAsia="en-GB"/>
+                              </w:rPr>
+                            </w:pPr>
+                            <w:r>
+                              <w:rPr>
+                                <w:rFonts w:ascii="Arial" w:eastAsia="Times New Roman" w:hAnsi="Arial" w:cs="Arial"/>
+                                <w:color w:val="AEAAAA" w:themeColor="background2" w:themeShade="BF"/>
+                                <w:lang w:eastAsia="en-GB"/>
+                              </w:rPr>
+                              <w:t xml:space="preserve"># returns the index within </w:t>
                             </w:r>
                             <w:proofErr w:type="spellStart"/>
                             <w:r>
                               <w:rPr>
                                 <w:rFonts w:ascii="Arial" w:eastAsia="Times New Roman" w:hAnsi="Arial" w:cs="Arial"/>
+                                <w:color w:val="AEAAAA" w:themeColor="background2" w:themeShade="BF"/>
                                 <w:lang w:eastAsia="en-GB"/>
                               </w:rPr>
                               <w:t>P_size</w:t>
@@ -6167,6 +6669,7 @@
                             <w:r>
                               <w:rPr>
                                 <w:rFonts w:ascii="Arial" w:eastAsia="Times New Roman" w:hAnsi="Arial" w:cs="Arial"/>
+                                <w:color w:val="AEAAAA" w:themeColor="background2" w:themeShade="BF"/>
                                 <w:lang w:eastAsia="en-GB"/>
                               </w:rPr>
                               <w:t xml:space="preserve"> array that contains the biggest particle</w:t>
@@ -6184,6 +6687,7 @@
                           <w:p>
                             <w:pPr>
                               <w:spacing w:after="0" w:line="240" w:lineRule="auto"/>
+                              <w:ind w:left="720"/>
                               <w:rPr>
                                 <w:rFonts w:ascii="Arial" w:eastAsia="Times New Roman" w:hAnsi="Arial" w:cs="Arial"/>
                                 <w:lang w:eastAsia="en-GB"/>
@@ -6195,105 +6699,125 @@
                                 <w:color w:val="A6A6A6" w:themeColor="background1" w:themeShade="A6"/>
                                 <w:lang w:eastAsia="en-GB"/>
                               </w:rPr>
-                              <w:t xml:space="preserve"># Get the centroid of the </w:t>
-                            </w:r>
+                              <w:t># Get the centroid of the bigge</w:t>
+                            </w:r>
+                            <w:r>
+                              <w:rPr>
+                                <w:rFonts w:ascii="Arial" w:eastAsia="Times New Roman" w:hAnsi="Arial" w:cs="Arial"/>
+                                <w:color w:val="A6A6A6" w:themeColor="background1" w:themeShade="A6"/>
+                                <w:lang w:eastAsia="en-GB"/>
+                              </w:rPr>
+                              <w:t>s</w:t>
+                            </w:r>
+                            <w:r>
+                              <w:rPr>
+                                <w:rFonts w:ascii="Arial" w:eastAsia="Times New Roman" w:hAnsi="Arial" w:cs="Arial"/>
+                                <w:color w:val="A6A6A6" w:themeColor="background1" w:themeShade="A6"/>
+                                <w:lang w:eastAsia="en-GB"/>
+                              </w:rPr>
+                              <w:t>t particle by averaging</w:t>
+                            </w:r>
+                            <w:r>
+                              <w:rPr>
+                                <w:rFonts w:ascii="Arial" w:eastAsia="Times New Roman" w:hAnsi="Arial" w:cs="Arial"/>
+                                <w:color w:val="A6A6A6" w:themeColor="background1" w:themeShade="A6"/>
+                                <w:lang w:eastAsia="en-GB"/>
+                              </w:rPr>
+                              <w:t xml:space="preserve"> the centroid coordinates </w:t>
+                            </w:r>
+                          </w:p>
+                          <w:p>
+                            <w:pPr>
+                              <w:spacing w:after="0" w:line="240" w:lineRule="auto"/>
+                              <w:ind w:left="720"/>
+                              <w:rPr>
+                                <w:rFonts w:ascii="Arial" w:eastAsia="Times New Roman" w:hAnsi="Arial" w:cs="Arial"/>
+                                <w:lang w:eastAsia="en-GB"/>
+                              </w:rPr>
+                            </w:pPr>
                             <w:proofErr w:type="spellStart"/>
                             <w:r>
                               <w:rPr>
                                 <w:rFonts w:ascii="Arial" w:eastAsia="Times New Roman" w:hAnsi="Arial" w:cs="Arial"/>
+                                <w:lang w:eastAsia="en-GB"/>
+                              </w:rPr>
+                              <w:t>Particle_CenroidXY</w:t>
+                            </w:r>
+                            <w:proofErr w:type="spellEnd"/>
+                            <w:r>
+                              <w:rPr>
+                                <w:rFonts w:ascii="Arial" w:eastAsia="Times New Roman" w:hAnsi="Arial" w:cs="Arial"/>
+                                <w:lang w:eastAsia="en-GB"/>
+                              </w:rPr>
+                              <w:t>=</w:t>
+                            </w:r>
+                            <w:proofErr w:type="spellStart"/>
+                            <w:r>
+                              <w:rPr>
+                                <w:rFonts w:ascii="Arial" w:eastAsia="Times New Roman" w:hAnsi="Arial" w:cs="Arial"/>
+                                <w:lang w:eastAsia="en-GB"/>
+                              </w:rPr>
+                              <w:t>np.mean</w:t>
+                            </w:r>
+                            <w:proofErr w:type="spellEnd"/>
+                            <w:r>
+                              <w:rPr>
+                                <w:rFonts w:ascii="Arial" w:eastAsia="Times New Roman" w:hAnsi="Arial" w:cs="Arial"/>
+                                <w:lang w:eastAsia="en-GB"/>
+                              </w:rPr>
+                              <w:t>(Particle[</w:t>
+                            </w:r>
+                            <w:proofErr w:type="spellStart"/>
+                            <w:r>
+                              <w:rPr>
+                                <w:rFonts w:ascii="Arial" w:eastAsia="Times New Roman" w:hAnsi="Arial" w:cs="Arial"/>
+                                <w:lang w:eastAsia="en-GB"/>
+                              </w:rPr>
+                              <w:t>Big_Particle</w:t>
+                            </w:r>
+                            <w:proofErr w:type="spellEnd"/>
+                            <w:r>
+                              <w:rPr>
+                                <w:rFonts w:ascii="Arial" w:eastAsia="Times New Roman" w:hAnsi="Arial" w:cs="Arial"/>
+                                <w:lang w:eastAsia="en-GB"/>
+                              </w:rPr>
+                              <w:t>], axis=0)</w:t>
+                            </w:r>
+                          </w:p>
+                          <w:p>
+                            <w:pPr>
+                              <w:spacing w:after="0" w:line="240" w:lineRule="auto"/>
+                              <w:ind w:left="720"/>
+                              <w:rPr>
+                                <w:rFonts w:ascii="Arial" w:eastAsia="Times New Roman" w:hAnsi="Arial" w:cs="Arial"/>
                                 <w:color w:val="A6A6A6" w:themeColor="background1" w:themeShade="A6"/>
                                 <w:lang w:eastAsia="en-GB"/>
                               </w:rPr>
-                              <w:t>biggets</w:t>
-                            </w:r>
-                            <w:proofErr w:type="spellEnd"/>
-                            <w:r>
+                            </w:pPr>
+                          </w:p>
+                          <w:p>
+                            <w:pPr>
+                              <w:spacing w:after="0" w:line="240" w:lineRule="auto"/>
+                              <w:ind w:left="720"/>
                               <w:rPr>
                                 <w:rFonts w:ascii="Arial" w:eastAsia="Times New Roman" w:hAnsi="Arial" w:cs="Arial"/>
                                 <w:color w:val="A6A6A6" w:themeColor="background1" w:themeShade="A6"/>
                                 <w:lang w:eastAsia="en-GB"/>
                               </w:rPr>
-                              <w:t xml:space="preserve"> particle by making the average of the centroid coordinates </w:t>
+                            </w:pPr>
+                            <w:r>
+                              <w:rPr>
+                                <w:rFonts w:ascii="Arial" w:eastAsia="Times New Roman" w:hAnsi="Arial" w:cs="Arial"/>
+                                <w:color w:val="A6A6A6" w:themeColor="background1" w:themeShade="A6"/>
+                                <w:lang w:eastAsia="en-GB"/>
+                              </w:rPr>
+                              <w:t># Show result in a plot</w:t>
                             </w:r>
                           </w:p>
                           <w:p>
                             <w:pPr>
                               <w:spacing w:after="0" w:line="240" w:lineRule="auto"/>
-                              <w:rPr>
-                                <w:rFonts w:ascii="Arial" w:eastAsia="Times New Roman" w:hAnsi="Arial" w:cs="Arial"/>
-                                <w:lang w:eastAsia="en-GB"/>
-                              </w:rPr>
-                            </w:pPr>
-                            <w:proofErr w:type="spellStart"/>
-                            <w:r>
-                              <w:rPr>
-                                <w:rFonts w:ascii="Arial" w:eastAsia="Times New Roman" w:hAnsi="Arial" w:cs="Arial"/>
-                                <w:lang w:eastAsia="en-GB"/>
-                              </w:rPr>
-                              <w:t>Particle_CenroidXY</w:t>
-                            </w:r>
-                            <w:proofErr w:type="spellEnd"/>
-                            <w:r>
-                              <w:rPr>
-                                <w:rFonts w:ascii="Arial" w:eastAsia="Times New Roman" w:hAnsi="Arial" w:cs="Arial"/>
-                                <w:lang w:eastAsia="en-GB"/>
-                              </w:rPr>
-                              <w:t>=</w:t>
-                            </w:r>
-                            <w:proofErr w:type="spellStart"/>
-                            <w:r>
-                              <w:rPr>
-                                <w:rFonts w:ascii="Arial" w:eastAsia="Times New Roman" w:hAnsi="Arial" w:cs="Arial"/>
-                                <w:lang w:eastAsia="en-GB"/>
-                              </w:rPr>
-                              <w:t>np.mean</w:t>
-                            </w:r>
-                            <w:proofErr w:type="spellEnd"/>
-                            <w:r>
-                              <w:rPr>
-                                <w:rFonts w:ascii="Arial" w:eastAsia="Times New Roman" w:hAnsi="Arial" w:cs="Arial"/>
-                                <w:lang w:eastAsia="en-GB"/>
-                              </w:rPr>
-                              <w:t>(Particle[</w:t>
-                            </w:r>
-                            <w:proofErr w:type="spellStart"/>
-                            <w:r>
-                              <w:rPr>
-                                <w:rFonts w:ascii="Arial" w:eastAsia="Times New Roman" w:hAnsi="Arial" w:cs="Arial"/>
-                                <w:lang w:eastAsia="en-GB"/>
-                              </w:rPr>
-                              <w:t>Big_Particle</w:t>
-                            </w:r>
-                            <w:proofErr w:type="spellEnd"/>
-                            <w:r>
-                              <w:rPr>
-                                <w:rFonts w:ascii="Arial" w:eastAsia="Times New Roman" w:hAnsi="Arial" w:cs="Arial"/>
-                                <w:lang w:eastAsia="en-GB"/>
-                              </w:rPr>
-                              <w:t>], axis=0)</w:t>
-                            </w:r>
-                          </w:p>
-                          <w:p>
-                            <w:pPr>
-                              <w:spacing w:after="0" w:line="240" w:lineRule="auto"/>
-                              <w:rPr>
-                                <w:rFonts w:ascii="Arial" w:eastAsia="Times New Roman" w:hAnsi="Arial" w:cs="Arial"/>
-                                <w:color w:val="A6A6A6" w:themeColor="background1" w:themeShade="A6"/>
-                                <w:lang w:eastAsia="en-GB"/>
-                              </w:rPr>
-                            </w:pPr>
-                            <w:r>
-                              <w:rPr>
-                                <w:rFonts w:ascii="Arial" w:eastAsia="Times New Roman" w:hAnsi="Arial" w:cs="Arial"/>
-                                <w:color w:val="A6A6A6" w:themeColor="background1" w:themeShade="A6"/>
-                                <w:lang w:eastAsia="en-GB"/>
-                              </w:rPr>
-                              <w:t># Show result on a screen</w:t>
-                            </w:r>
-                          </w:p>
-                          <w:p>
-                            <w:pPr>
-                              <w:spacing w:after="0" w:line="240" w:lineRule="auto"/>
+                              <w:ind w:left="720"/>
                               <w:rPr>
                                 <w:rFonts w:ascii="Arial" w:eastAsia="Times New Roman" w:hAnsi="Arial" w:cs="Arial"/>
                                 <w:lang w:eastAsia="en-GB"/>
@@ -6315,12 +6839,29 @@
                                 <w:rFonts w:ascii="Arial" w:eastAsia="Times New Roman" w:hAnsi="Arial" w:cs="Arial"/>
                                 <w:lang w:eastAsia="en-GB"/>
                               </w:rPr>
-                              <w:t>(Fish)</w:t>
+                              <w:t>(</w:t>
+                            </w:r>
+                            <w:proofErr w:type="spellStart"/>
+                            <w:r>
+                              <w:rPr>
+                                <w:rFonts w:ascii="Arial" w:eastAsia="Times New Roman" w:hAnsi="Arial" w:cs="Arial"/>
+                                <w:lang w:eastAsia="en-GB"/>
+                              </w:rPr>
+                              <w:t>gray_frame</w:t>
+                            </w:r>
+                            <w:proofErr w:type="spellEnd"/>
+                            <w:r>
+                              <w:rPr>
+                                <w:rFonts w:ascii="Arial" w:eastAsia="Times New Roman" w:hAnsi="Arial" w:cs="Arial"/>
+                                <w:lang w:eastAsia="en-GB"/>
+                              </w:rPr>
+                              <w:t>)</w:t>
                             </w:r>
                           </w:p>
                           <w:p>
                             <w:pPr>
                               <w:spacing w:after="0" w:line="240" w:lineRule="auto"/>
+                              <w:ind w:left="720"/>
                               <w:rPr>
                                 <w:rFonts w:ascii="Arial" w:eastAsia="Times New Roman" w:hAnsi="Arial" w:cs="Arial"/>
                                 <w:lang w:eastAsia="en-GB"/>
@@ -6380,6 +6921,7 @@
                           <w:p>
                             <w:pPr>
                               <w:spacing w:after="0" w:line="240" w:lineRule="auto"/>
+                              <w:ind w:left="720"/>
                               <w:rPr>
                                 <w:rFonts w:ascii="Arial" w:eastAsia="Times New Roman" w:hAnsi="Arial" w:cs="Arial"/>
                                 <w:lang w:eastAsia="en-GB"/>
@@ -6407,6 +6949,7 @@
                           <w:p>
                             <w:pPr>
                               <w:spacing w:after="0" w:line="240" w:lineRule="auto"/>
+                              <w:ind w:left="720"/>
                               <w:rPr>
                                 <w:rFonts w:ascii="Arial" w:eastAsia="Times New Roman" w:hAnsi="Arial" w:cs="Arial"/>
                                 <w:lang w:eastAsia="en-GB"/>
@@ -6434,6 +6977,7 @@
                           <w:p>
                             <w:pPr>
                               <w:spacing w:after="0" w:line="240" w:lineRule="auto"/>
+                              <w:ind w:left="720"/>
                               <w:rPr>
                                 <w:rFonts w:ascii="Arial" w:eastAsia="Times New Roman" w:hAnsi="Arial" w:cs="Arial"/>
                                 <w:lang w:eastAsia="en-GB"/>
@@ -6540,6 +7084,34 @@
                         <w:spacing w:after="0" w:line="240" w:lineRule="auto"/>
                         <w:rPr>
                           <w:rFonts w:ascii="Arial" w:eastAsia="Times New Roman" w:hAnsi="Arial" w:cs="Arial"/>
+                          <w:color w:val="AEAAAA" w:themeColor="background2" w:themeShade="BF"/>
+                          <w:lang w:eastAsia="en-GB"/>
+                        </w:rPr>
+                      </w:pPr>
+                      <w:r>
+                        <w:rPr>
+                          <w:rFonts w:ascii="Arial" w:eastAsia="Times New Roman" w:hAnsi="Arial" w:cs="Arial"/>
+                          <w:color w:val="AEAAAA" w:themeColor="background2" w:themeShade="BF"/>
+                          <w:lang w:eastAsia="en-GB"/>
+                        </w:rPr>
+                        <w:t xml:space="preserve"># Some pseudo </w:t>
+                      </w:r>
+                      <w:proofErr w:type="gramStart"/>
+                      <w:r>
+                        <w:rPr>
+                          <w:rFonts w:ascii="Arial" w:eastAsia="Times New Roman" w:hAnsi="Arial" w:cs="Arial"/>
+                          <w:color w:val="AEAAAA" w:themeColor="background2" w:themeShade="BF"/>
+                          <w:lang w:eastAsia="en-GB"/>
+                        </w:rPr>
+                        <w:t>code</w:t>
+                      </w:r>
+                      <w:proofErr w:type="gramEnd"/>
+                    </w:p>
+                    <w:p>
+                      <w:pPr>
+                        <w:spacing w:after="0" w:line="240" w:lineRule="auto"/>
+                        <w:rPr>
+                          <w:rFonts w:ascii="Arial" w:eastAsia="Times New Roman" w:hAnsi="Arial" w:cs="Arial"/>
                           <w:lang w:eastAsia="en-GB"/>
                         </w:rPr>
                       </w:pPr>
@@ -6586,6 +7158,15 @@
                           <w:lang w:eastAsia="en-GB"/>
                         </w:rPr>
                       </w:pPr>
+                    </w:p>
+                    <w:p>
+                      <w:pPr>
+                        <w:spacing w:after="0" w:line="240" w:lineRule="auto"/>
+                        <w:rPr>
+                          <w:rFonts w:ascii="Arial" w:eastAsia="Times New Roman" w:hAnsi="Arial" w:cs="Arial"/>
+                          <w:lang w:eastAsia="en-GB"/>
+                        </w:rPr>
+                      </w:pPr>
                       <w:r>
                         <w:rPr>
                           <w:rFonts w:ascii="Arial" w:eastAsia="Times New Roman" w:hAnsi="Arial" w:cs="Arial"/>
@@ -6638,6 +7219,7 @@
                     <w:p>
                       <w:pPr>
                         <w:spacing w:after="0" w:line="240" w:lineRule="auto"/>
+                        <w:ind w:firstLine="720"/>
                         <w:rPr>
                           <w:rFonts w:ascii="Arial" w:eastAsia="Times New Roman" w:hAnsi="Arial" w:cs="Arial"/>
                           <w:color w:val="808080" w:themeColor="background1" w:themeShade="80"/>
@@ -6656,6 +7238,7 @@
                     <w:p>
                       <w:pPr>
                         <w:spacing w:after="0" w:line="240" w:lineRule="auto"/>
+                        <w:ind w:firstLine="720"/>
                         <w:rPr>
                           <w:rFonts w:ascii="Arial" w:eastAsia="Times New Roman" w:hAnsi="Arial" w:cs="Arial"/>
                           <w:lang w:eastAsia="en-GB"/>
@@ -6690,6 +7273,7 @@
                     <w:p>
                       <w:pPr>
                         <w:spacing w:after="0" w:line="240" w:lineRule="auto"/>
+                        <w:ind w:firstLine="720"/>
                         <w:rPr>
                           <w:rFonts w:ascii="Arial" w:eastAsia="Times New Roman" w:hAnsi="Arial" w:cs="Arial"/>
                           <w:lang w:eastAsia="en-GB"/>
@@ -6724,6 +7308,7 @@
                     <w:p>
                       <w:pPr>
                         <w:spacing w:after="0" w:line="240" w:lineRule="auto"/>
+                        <w:ind w:firstLine="720"/>
                         <w:rPr>
                           <w:rFonts w:ascii="Arial" w:eastAsia="Times New Roman" w:hAnsi="Arial" w:cs="Arial"/>
                           <w:lang w:eastAsia="en-GB"/>
@@ -6783,122 +7368,135 @@
                     <w:p>
                       <w:pPr>
                         <w:spacing w:after="0" w:line="240" w:lineRule="auto"/>
-                        <w:rPr>
-                          <w:rFonts w:ascii="Arial" w:eastAsia="Times New Roman" w:hAnsi="Arial" w:cs="Arial"/>
-                          <w:lang w:eastAsia="en-GB"/>
-                        </w:rPr>
-                      </w:pPr>
-                      <w:r>
+                        <w:ind w:firstLine="720"/>
+                        <w:rPr>
+                          <w:rFonts w:ascii="Arial" w:eastAsia="Times New Roman" w:hAnsi="Arial" w:cs="Arial"/>
+                          <w:lang w:eastAsia="en-GB"/>
+                        </w:rPr>
+                      </w:pPr>
+                      <w:r>
+                        <w:rPr>
+                          <w:rFonts w:ascii="Arial" w:eastAsia="Times New Roman" w:hAnsi="Arial" w:cs="Arial"/>
+                          <w:color w:val="AEAAAA" w:themeColor="background2" w:themeShade="BF"/>
+                          <w:lang w:eastAsia="en-GB"/>
+                        </w:rPr>
+                        <w:t xml:space="preserve"># SUBSTRACT THE BACKGROUND from the movie and </w:t>
+                      </w:r>
+                      <w:r>
+                        <w:rPr>
+                          <w:rFonts w:ascii="Arial" w:eastAsia="Times New Roman" w:hAnsi="Arial" w:cs="Arial"/>
+                          <w:color w:val="AEAAAA" w:themeColor="background2" w:themeShade="BF"/>
+                          <w:lang w:eastAsia="en-GB"/>
+                        </w:rPr>
+                        <w:t xml:space="preserve">find </w:t>
+                      </w:r>
+                      <w:r>
+                        <w:rPr>
+                          <w:rFonts w:ascii="Arial" w:eastAsia="Times New Roman" w:hAnsi="Arial" w:cs="Arial"/>
+                          <w:color w:val="AEAAAA" w:themeColor="background2" w:themeShade="BF"/>
+                          <w:lang w:eastAsia="en-GB"/>
+                        </w:rPr>
+                        <w:t xml:space="preserve">absolute difference </w:t>
+                      </w:r>
+                    </w:p>
+                    <w:p>
+                      <w:pPr>
+                        <w:spacing w:after="0" w:line="240" w:lineRule="auto"/>
+                        <w:ind w:firstLine="720"/>
+                        <w:rPr>
+                          <w:rFonts w:ascii="Arial" w:eastAsia="Times New Roman" w:hAnsi="Arial" w:cs="Arial"/>
+                          <w:lang w:eastAsia="en-GB"/>
+                        </w:rPr>
+                      </w:pPr>
+                      <w:proofErr w:type="spellStart"/>
+                      <w:r>
+                        <w:rPr>
+                          <w:rFonts w:ascii="Arial" w:eastAsia="Times New Roman" w:hAnsi="Arial" w:cs="Arial"/>
+                          <w:lang w:eastAsia="en-GB"/>
+                        </w:rPr>
+                        <w:t>Bkg_Sub_Frame</w:t>
+                      </w:r>
+                      <w:proofErr w:type="spellEnd"/>
+                      <w:r>
+                        <w:rPr>
+                          <w:rFonts w:ascii="Arial" w:eastAsia="Times New Roman" w:hAnsi="Arial" w:cs="Arial"/>
+                          <w:lang w:eastAsia="en-GB"/>
+                        </w:rPr>
+                        <w:t>=cv2.absdiff(</w:t>
+                      </w:r>
+                      <w:proofErr w:type="spellStart"/>
+                      <w:r>
+                        <w:rPr>
+                          <w:rFonts w:ascii="Arial" w:eastAsia="Times New Roman" w:hAnsi="Arial" w:cs="Arial"/>
+                          <w:lang w:eastAsia="en-GB"/>
+                        </w:rPr>
+                        <w:t>Bkg_image</w:t>
+                      </w:r>
+                      <w:proofErr w:type="spellEnd"/>
+                      <w:r>
+                        <w:rPr>
+                          <w:rFonts w:ascii="Arial" w:eastAsia="Times New Roman" w:hAnsi="Arial" w:cs="Arial"/>
+                          <w:lang w:eastAsia="en-GB"/>
+                        </w:rPr>
+                        <w:t xml:space="preserve">, </w:t>
+                      </w:r>
+                      <w:proofErr w:type="spellStart"/>
+                      <w:r>
+                        <w:rPr>
+                          <w:rFonts w:ascii="Arial" w:eastAsia="Times New Roman" w:hAnsi="Arial" w:cs="Arial"/>
+                          <w:lang w:eastAsia="en-GB"/>
+                        </w:rPr>
+                        <w:t>gray_frame</w:t>
+                      </w:r>
+                      <w:proofErr w:type="spellEnd"/>
+                      <w:r>
+                        <w:rPr>
+                          <w:rFonts w:ascii="Arial" w:eastAsia="Times New Roman" w:hAnsi="Arial" w:cs="Arial"/>
+                          <w:lang w:eastAsia="en-GB"/>
+                        </w:rPr>
+                        <w:t>)</w:t>
+                      </w:r>
+                    </w:p>
+                    <w:p>
+                      <w:pPr>
+                        <w:spacing w:after="0" w:line="240" w:lineRule="auto"/>
+                        <w:rPr>
+                          <w:rFonts w:ascii="Arial" w:eastAsia="Times New Roman" w:hAnsi="Arial" w:cs="Arial"/>
+                          <w:lang w:eastAsia="en-GB"/>
+                        </w:rPr>
+                      </w:pPr>
+                    </w:p>
+                    <w:p>
+                      <w:pPr>
+                        <w:spacing w:after="0" w:line="240" w:lineRule="auto"/>
+                        <w:ind w:firstLine="720"/>
                         <w:rPr>
                           <w:rFonts w:ascii="Arial" w:eastAsia="Times New Roman" w:hAnsi="Arial" w:cs="Arial"/>
                           <w:color w:val="A6A6A6" w:themeColor="background1" w:themeShade="A6"/>
                           <w:lang w:eastAsia="en-GB"/>
                         </w:rPr>
-                        <w:t xml:space="preserve"># SUBSTRACT THE BACKGROUND from the movie and make the absolute </w:t>
-                      </w:r>
-                      <w:r>
-                        <w:rPr>
-                          <w:rFonts w:ascii="Arial" w:eastAsia="Times New Roman" w:hAnsi="Arial" w:cs="Arial"/>
-                          <w:lang w:eastAsia="en-GB"/>
-                        </w:rPr>
-                        <w:t xml:space="preserve">difference </w:t>
+                      </w:pPr>
+                      <w:r>
+                        <w:rPr>
+                          <w:rFonts w:ascii="Arial" w:eastAsia="Times New Roman" w:hAnsi="Arial" w:cs="Arial"/>
+                          <w:color w:val="A6A6A6" w:themeColor="background1" w:themeShade="A6"/>
+                          <w:lang w:eastAsia="en-GB"/>
+                        </w:rPr>
+                        <w:t xml:space="preserve"># </w:t>
+                      </w:r>
+                      <w:r>
+                        <w:rPr>
+                          <w:rFonts w:ascii="Arial" w:eastAsia="Times New Roman" w:hAnsi="Arial" w:cs="Arial"/>
+                          <w:color w:val="A6A6A6" w:themeColor="background1" w:themeShade="A6"/>
+                          <w:lang w:eastAsia="en-GB"/>
+                        </w:rPr>
+                        <w:t xml:space="preserve">THRESHOLD the absolute difference movie </w:t>
                       </w:r>
                     </w:p>
                     <w:p>
                       <w:pPr>
                         <w:spacing w:after="0" w:line="240" w:lineRule="auto"/>
-                        <w:rPr>
-                          <w:rFonts w:ascii="Arial" w:eastAsia="Times New Roman" w:hAnsi="Arial" w:cs="Arial"/>
-                          <w:lang w:eastAsia="en-GB"/>
-                        </w:rPr>
-                      </w:pPr>
-                      <w:proofErr w:type="spellStart"/>
-                      <w:r>
-                        <w:rPr>
-                          <w:rFonts w:ascii="Arial" w:eastAsia="Times New Roman" w:hAnsi="Arial" w:cs="Arial"/>
-                          <w:lang w:eastAsia="en-GB"/>
-                        </w:rPr>
-                        <w:t>Bkg_Sub_Frame</w:t>
-                      </w:r>
-                      <w:proofErr w:type="spellEnd"/>
-                      <w:r>
-                        <w:rPr>
-                          <w:rFonts w:ascii="Arial" w:eastAsia="Times New Roman" w:hAnsi="Arial" w:cs="Arial"/>
-                          <w:lang w:eastAsia="en-GB"/>
-                        </w:rPr>
-                        <w:t>=cv2.absdiff(</w:t>
-                      </w:r>
-                      <w:proofErr w:type="spellStart"/>
-                      <w:r>
-                        <w:rPr>
-                          <w:rFonts w:ascii="Arial" w:eastAsia="Times New Roman" w:hAnsi="Arial" w:cs="Arial"/>
-                          <w:lang w:eastAsia="en-GB"/>
-                        </w:rPr>
-                        <w:t>Bkg_image</w:t>
-                      </w:r>
-                      <w:proofErr w:type="spellEnd"/>
-                      <w:r>
-                        <w:rPr>
-                          <w:rFonts w:ascii="Arial" w:eastAsia="Times New Roman" w:hAnsi="Arial" w:cs="Arial"/>
-                          <w:lang w:eastAsia="en-GB"/>
-                        </w:rPr>
-                        <w:t xml:space="preserve">, </w:t>
-                      </w:r>
-                      <w:proofErr w:type="spellStart"/>
-                      <w:r>
-                        <w:rPr>
-                          <w:rFonts w:ascii="Arial" w:eastAsia="Times New Roman" w:hAnsi="Arial" w:cs="Arial"/>
-                          <w:lang w:eastAsia="en-GB"/>
-                        </w:rPr>
-                        <w:t>gray_frame</w:t>
-                      </w:r>
-                      <w:proofErr w:type="spellEnd"/>
-                      <w:r>
-                        <w:rPr>
-                          <w:rFonts w:ascii="Arial" w:eastAsia="Times New Roman" w:hAnsi="Arial" w:cs="Arial"/>
-                          <w:lang w:eastAsia="en-GB"/>
-                        </w:rPr>
-                        <w:t>)</w:t>
-                      </w:r>
-                    </w:p>
-                    <w:p>
-                      <w:pPr>
-                        <w:spacing w:after="0" w:line="240" w:lineRule="auto"/>
-                        <w:rPr>
-                          <w:rFonts w:ascii="Arial" w:eastAsia="Times New Roman" w:hAnsi="Arial" w:cs="Arial"/>
-                          <w:lang w:eastAsia="en-GB"/>
-                        </w:rPr>
-                      </w:pPr>
-                    </w:p>
-                    <w:p>
-                      <w:pPr>
-                        <w:spacing w:after="0" w:line="240" w:lineRule="auto"/>
-                        <w:rPr>
-                          <w:rFonts w:ascii="Arial" w:eastAsia="Times New Roman" w:hAnsi="Arial" w:cs="Arial"/>
-                          <w:color w:val="A6A6A6" w:themeColor="background1" w:themeShade="A6"/>
-                          <w:lang w:eastAsia="en-GB"/>
-                        </w:rPr>
-                      </w:pPr>
-                      <w:r>
-                        <w:rPr>
-                          <w:rFonts w:ascii="Arial" w:eastAsia="Times New Roman" w:hAnsi="Arial" w:cs="Arial"/>
-                          <w:color w:val="A6A6A6" w:themeColor="background1" w:themeShade="A6"/>
-                          <w:lang w:eastAsia="en-GB"/>
-                        </w:rPr>
-                        <w:t xml:space="preserve"># </w:t>
-                      </w:r>
-                      <w:r>
-                        <w:rPr>
-                          <w:rFonts w:ascii="Arial" w:eastAsia="Times New Roman" w:hAnsi="Arial" w:cs="Arial"/>
-                          <w:color w:val="A6A6A6" w:themeColor="background1" w:themeShade="A6"/>
-                          <w:lang w:eastAsia="en-GB"/>
-                        </w:rPr>
-                        <w:t xml:space="preserve">THRESHOLD the absolute difference movie </w:t>
-                      </w:r>
-                    </w:p>
-                    <w:p>
-                      <w:pPr>
-                        <w:spacing w:after="0" w:line="240" w:lineRule="auto"/>
+                        <w:ind w:firstLine="720"/>
                         <w:rPr>
                           <w:rFonts w:ascii="Arial" w:eastAsia="Times New Roman" w:hAnsi="Arial" w:cs="Arial"/>
                           <w:lang w:eastAsia="en-GB"/>
@@ -6911,7 +7509,7 @@
                           <w:rFonts w:ascii="Arial" w:eastAsia="Times New Roman" w:hAnsi="Arial" w:cs="Arial"/>
                           <w:lang w:eastAsia="en-GB"/>
                         </w:rPr>
-                        <w:t>ret,thresholded</w:t>
+                        <w:t>ret,thresh</w:t>
                       </w:r>
                       <w:proofErr w:type="gramEnd"/>
                       <w:r>
@@ -6919,7 +7517,7 @@
                           <w:rFonts w:ascii="Arial" w:eastAsia="Times New Roman" w:hAnsi="Arial" w:cs="Arial"/>
                           <w:lang w:eastAsia="en-GB"/>
                         </w:rPr>
-                        <w:t>_frame</w:t>
+                        <w:t>_fram</w:t>
                       </w:r>
                       <w:proofErr w:type="spellEnd"/>
                       <w:r>
@@ -6927,7 +7525,7 @@
                           <w:rFonts w:ascii="Arial" w:eastAsia="Times New Roman" w:hAnsi="Arial" w:cs="Arial"/>
                           <w:lang w:eastAsia="en-GB"/>
                         </w:rPr>
-                        <w:t xml:space="preserve"> = cv2.threshold(Bkg_Sub_Frame,5,255,cv2.THRESH_BINARY) </w:t>
+                        <w:t xml:space="preserve">e = cv2.threshold(Bkg_Sub_Frame,5,255,cv2.THRESH_BINARY) </w:t>
                       </w:r>
                     </w:p>
                     <w:p>
@@ -6938,12 +7536,40 @@
                           <w:lang w:eastAsia="en-GB"/>
                         </w:rPr>
                       </w:pPr>
-                      <w:r>
-                        <w:rPr>
-                          <w:rFonts w:ascii="Arial" w:eastAsia="Times New Roman" w:hAnsi="Arial" w:cs="Arial"/>
-                          <w:lang w:eastAsia="en-GB"/>
-                        </w:rPr>
-                        <w:t>Fish=</w:t>
+                    </w:p>
+                    <w:p>
+                      <w:pPr>
+                        <w:spacing w:after="0" w:line="240" w:lineRule="auto"/>
+                        <w:ind w:firstLine="720"/>
+                        <w:rPr>
+                          <w:rFonts w:ascii="Arial" w:eastAsia="Times New Roman" w:hAnsi="Arial" w:cs="Arial"/>
+                          <w:lang w:eastAsia="en-GB"/>
+                        </w:rPr>
+                      </w:pPr>
+                      <w:r>
+                        <w:rPr>
+                          <w:rFonts w:ascii="Arial" w:eastAsia="Times New Roman" w:hAnsi="Arial" w:cs="Arial"/>
+                          <w:color w:val="A6A6A6" w:themeColor="background1" w:themeShade="A6"/>
+                          <w:lang w:eastAsia="en-GB"/>
+                        </w:rPr>
+                        <w:t># Find all the particles as CONTOURS in the movie</w:t>
+                      </w:r>
+                    </w:p>
+                    <w:p>
+                      <w:pPr>
+                        <w:spacing w:after="0" w:line="240" w:lineRule="auto"/>
+                        <w:ind w:left="720"/>
+                        <w:rPr>
+                          <w:rFonts w:ascii="Arial" w:eastAsia="Times New Roman" w:hAnsi="Arial" w:cs="Arial"/>
+                          <w:lang w:eastAsia="en-GB"/>
+                        </w:rPr>
+                      </w:pPr>
+                      <w:r>
+                        <w:rPr>
+                          <w:rFonts w:ascii="Arial" w:eastAsia="Times New Roman" w:hAnsi="Arial" w:cs="Arial"/>
+                          <w:lang w:eastAsia="en-GB"/>
+                        </w:rPr>
+                        <w:t>Particle, hierarchy=cv2.findContours(</w:t>
                       </w:r>
                       <w:proofErr w:type="spellStart"/>
                       <w:r>
@@ -6951,7 +7577,7 @@
                           <w:rFonts w:ascii="Arial" w:eastAsia="Times New Roman" w:hAnsi="Arial" w:cs="Arial"/>
                           <w:lang w:eastAsia="en-GB"/>
                         </w:rPr>
-                        <w:t>np.copy</w:t>
+                        <w:t>thresholded_frame</w:t>
                       </w:r>
                       <w:proofErr w:type="spellEnd"/>
                       <w:r>
@@ -6959,23 +7585,23 @@
                           <w:rFonts w:ascii="Arial" w:eastAsia="Times New Roman" w:hAnsi="Arial" w:cs="Arial"/>
                           <w:lang w:eastAsia="en-GB"/>
                         </w:rPr>
-                        <w:t>(</w:t>
-                      </w:r>
-                      <w:proofErr w:type="spellStart"/>
-                      <w:r>
-                        <w:rPr>
-                          <w:rFonts w:ascii="Arial" w:eastAsia="Times New Roman" w:hAnsi="Arial" w:cs="Arial"/>
-                          <w:lang w:eastAsia="en-GB"/>
-                        </w:rPr>
-                        <w:t>thresholded_frame</w:t>
-                      </w:r>
-                      <w:proofErr w:type="spellEnd"/>
-                      <w:r>
-                        <w:rPr>
-                          <w:rFonts w:ascii="Arial" w:eastAsia="Times New Roman" w:hAnsi="Arial" w:cs="Arial"/>
-                          <w:lang w:eastAsia="en-GB"/>
-                        </w:rPr>
-                        <w:t>)</w:t>
+                        <w:t>, cv2.cv.CV_RETR_</w:t>
+                      </w:r>
+                      <w:proofErr w:type="gramStart"/>
+                      <w:r>
+                        <w:rPr>
+                          <w:rFonts w:ascii="Arial" w:eastAsia="Times New Roman" w:hAnsi="Arial" w:cs="Arial"/>
+                          <w:lang w:eastAsia="en-GB"/>
+                        </w:rPr>
+                        <w:t>EXTERNAL,cv2.cv.CV</w:t>
+                      </w:r>
+                      <w:proofErr w:type="gramEnd"/>
+                      <w:r>
+                        <w:rPr>
+                          <w:rFonts w:ascii="Arial" w:eastAsia="Times New Roman" w:hAnsi="Arial" w:cs="Arial"/>
+                          <w:lang w:eastAsia="en-GB"/>
+                        </w:rPr>
+                        <w:t>_CHAIN_APPROX_NONE)</w:t>
                       </w:r>
                     </w:p>
                     <w:p>
@@ -6983,6 +7609,7 @@
                         <w:spacing w:after="0" w:line="240" w:lineRule="auto"/>
                         <w:rPr>
                           <w:rFonts w:ascii="Arial" w:eastAsia="Times New Roman" w:hAnsi="Arial" w:cs="Arial"/>
+                          <w:color w:val="A6A6A6" w:themeColor="background1" w:themeShade="A6"/>
                           <w:lang w:eastAsia="en-GB"/>
                         </w:rPr>
                       </w:pPr>
@@ -6990,99 +7617,26 @@
                     <w:p>
                       <w:pPr>
                         <w:spacing w:after="0" w:line="240" w:lineRule="auto"/>
-                        <w:rPr>
-                          <w:rFonts w:ascii="Arial" w:eastAsia="Times New Roman" w:hAnsi="Arial" w:cs="Arial"/>
-                          <w:lang w:eastAsia="en-GB"/>
-                        </w:rPr>
-                      </w:pPr>
-                      <w:r>
+                        <w:ind w:firstLine="720"/>
                         <w:rPr>
                           <w:rFonts w:ascii="Arial" w:eastAsia="Times New Roman" w:hAnsi="Arial" w:cs="Arial"/>
                           <w:color w:val="A6A6A6" w:themeColor="background1" w:themeShade="A6"/>
                           <w:lang w:eastAsia="en-GB"/>
                         </w:rPr>
-                        <w:t># Find all the particles as CONTOURS in the movie</w:t>
+                      </w:pPr>
+                      <w:r>
+                        <w:rPr>
+                          <w:rFonts w:ascii="Arial" w:eastAsia="Times New Roman" w:hAnsi="Arial" w:cs="Arial"/>
+                          <w:color w:val="A6A6A6" w:themeColor="background1" w:themeShade="A6"/>
+                          <w:lang w:eastAsia="en-GB"/>
+                        </w:rPr>
+                        <w:t># GET THE INDEX of BIGGEST particle</w:t>
                       </w:r>
                     </w:p>
                     <w:p>
                       <w:pPr>
                         <w:spacing w:after="0" w:line="240" w:lineRule="auto"/>
-                        <w:rPr>
-                          <w:rFonts w:ascii="Arial" w:eastAsia="Times New Roman" w:hAnsi="Arial" w:cs="Arial"/>
-                          <w:lang w:eastAsia="en-GB"/>
-                        </w:rPr>
-                      </w:pPr>
-                      <w:r>
-                        <w:rPr>
-                          <w:rFonts w:ascii="Arial" w:eastAsia="Times New Roman" w:hAnsi="Arial" w:cs="Arial"/>
-                          <w:lang w:eastAsia="en-GB"/>
-                        </w:rPr>
-                        <w:t>Particle, hierarchy=cv2.findContours(</w:t>
-                      </w:r>
-                      <w:proofErr w:type="spellStart"/>
-                      <w:r>
-                        <w:rPr>
-                          <w:rFonts w:ascii="Arial" w:eastAsia="Times New Roman" w:hAnsi="Arial" w:cs="Arial"/>
-                          <w:lang w:eastAsia="en-GB"/>
-                        </w:rPr>
-                        <w:t>thresholded_frame</w:t>
-                      </w:r>
-                      <w:proofErr w:type="spellEnd"/>
-                      <w:r>
-                        <w:rPr>
-                          <w:rFonts w:ascii="Arial" w:eastAsia="Times New Roman" w:hAnsi="Arial" w:cs="Arial"/>
-                          <w:lang w:eastAsia="en-GB"/>
-                        </w:rPr>
-                        <w:t>, cv2.cv.CV_RETR_</w:t>
-                      </w:r>
-                      <w:proofErr w:type="gramStart"/>
-                      <w:r>
-                        <w:rPr>
-                          <w:rFonts w:ascii="Arial" w:eastAsia="Times New Roman" w:hAnsi="Arial" w:cs="Arial"/>
-                          <w:lang w:eastAsia="en-GB"/>
-                        </w:rPr>
-                        <w:t>EXTERNAL,cv2.cv.CV</w:t>
-                      </w:r>
-                      <w:proofErr w:type="gramEnd"/>
-                      <w:r>
-                        <w:rPr>
-                          <w:rFonts w:ascii="Arial" w:eastAsia="Times New Roman" w:hAnsi="Arial" w:cs="Arial"/>
-                          <w:lang w:eastAsia="en-GB"/>
-                        </w:rPr>
-                        <w:t>_CHAIN_APPROX_NONE)</w:t>
-                      </w:r>
-                    </w:p>
-                    <w:p>
-                      <w:pPr>
-                        <w:spacing w:after="0" w:line="240" w:lineRule="auto"/>
-                        <w:rPr>
-                          <w:rFonts w:ascii="Arial" w:eastAsia="Times New Roman" w:hAnsi="Arial" w:cs="Arial"/>
-                          <w:color w:val="A6A6A6" w:themeColor="background1" w:themeShade="A6"/>
-                          <w:lang w:eastAsia="en-GB"/>
-                        </w:rPr>
-                      </w:pPr>
-                    </w:p>
-                    <w:p>
-                      <w:pPr>
-                        <w:spacing w:after="0" w:line="240" w:lineRule="auto"/>
-                        <w:rPr>
-                          <w:rFonts w:ascii="Arial" w:eastAsia="Times New Roman" w:hAnsi="Arial" w:cs="Arial"/>
-                          <w:color w:val="A6A6A6" w:themeColor="background1" w:themeShade="A6"/>
-                          <w:lang w:eastAsia="en-GB"/>
-                        </w:rPr>
-                      </w:pPr>
-                      <w:r>
-                        <w:rPr>
-                          <w:rFonts w:ascii="Arial" w:eastAsia="Times New Roman" w:hAnsi="Arial" w:cs="Arial"/>
-                          <w:color w:val="A6A6A6" w:themeColor="background1" w:themeShade="A6"/>
-                          <w:lang w:eastAsia="en-GB"/>
-                        </w:rPr>
-                        <w:t># GET THE INDEX of BIGGEST particle</w:t>
-                      </w:r>
-                    </w:p>
-                    <w:p>
-                      <w:pPr>
-                        <w:spacing w:after="0" w:line="240" w:lineRule="auto"/>
+                        <w:ind w:firstLine="720"/>
                         <w:rPr>
                           <w:rFonts w:ascii="Arial" w:eastAsia="Times New Roman" w:hAnsi="Arial" w:cs="Arial"/>
                           <w:lang w:eastAsia="en-GB"/>
@@ -7142,6 +7696,7 @@
                     <w:p>
                       <w:pPr>
                         <w:spacing w:after="0" w:line="240" w:lineRule="auto"/>
+                        <w:ind w:firstLine="720"/>
                         <w:rPr>
                           <w:rFonts w:ascii="Arial" w:eastAsia="Times New Roman" w:hAnsi="Arial" w:cs="Arial"/>
                           <w:lang w:eastAsia="en-GB"/>
@@ -7176,6 +7731,7 @@
                     <w:p>
                       <w:pPr>
                         <w:spacing w:after="0" w:line="240" w:lineRule="auto"/>
+                        <w:ind w:left="720" w:firstLine="720"/>
                         <w:rPr>
                           <w:rFonts w:ascii="Arial" w:eastAsia="Times New Roman" w:hAnsi="Arial" w:cs="Arial"/>
                           <w:lang w:eastAsia="en-GB"/>
@@ -7235,6 +7791,7 @@
                     <w:p>
                       <w:pPr>
                         <w:spacing w:after="0" w:line="240" w:lineRule="auto"/>
+                        <w:ind w:left="720" w:firstLine="720"/>
                         <w:rPr>
                           <w:rFonts w:ascii="Arial" w:eastAsia="Times New Roman" w:hAnsi="Arial" w:cs="Arial"/>
                           <w:lang w:eastAsia="en-GB"/>
@@ -7286,12 +7843,32 @@
                           <w:rFonts w:ascii="Arial" w:eastAsia="Times New Roman" w:hAnsi="Arial" w:cs="Arial"/>
                           <w:lang w:eastAsia="en-GB"/>
                         </w:rPr>
-                        <w:t xml:space="preserve">) # returns the index within </w:t>
+                        <w:t>)</w:t>
+                      </w:r>
+                    </w:p>
+                    <w:p>
+                      <w:pPr>
+                        <w:spacing w:after="0" w:line="240" w:lineRule="auto"/>
+                        <w:ind w:firstLine="720"/>
+                        <w:rPr>
+                          <w:rFonts w:ascii="Arial" w:eastAsia="Times New Roman" w:hAnsi="Arial" w:cs="Arial"/>
+                          <w:color w:val="AEAAAA" w:themeColor="background2" w:themeShade="BF"/>
+                          <w:lang w:eastAsia="en-GB"/>
+                        </w:rPr>
+                      </w:pPr>
+                      <w:r>
+                        <w:rPr>
+                          <w:rFonts w:ascii="Arial" w:eastAsia="Times New Roman" w:hAnsi="Arial" w:cs="Arial"/>
+                          <w:color w:val="AEAAAA" w:themeColor="background2" w:themeShade="BF"/>
+                          <w:lang w:eastAsia="en-GB"/>
+                        </w:rPr>
+                        <w:t xml:space="preserve"># returns the index within </w:t>
                       </w:r>
                       <w:proofErr w:type="spellStart"/>
                       <w:r>
                         <w:rPr>
                           <w:rFonts w:ascii="Arial" w:eastAsia="Times New Roman" w:hAnsi="Arial" w:cs="Arial"/>
+                          <w:color w:val="AEAAAA" w:themeColor="background2" w:themeShade="BF"/>
                           <w:lang w:eastAsia="en-GB"/>
                         </w:rPr>
                         <w:t>P_size</w:t>
@@ -7300,6 +7877,7 @@
                       <w:r>
                         <w:rPr>
                           <w:rFonts w:ascii="Arial" w:eastAsia="Times New Roman" w:hAnsi="Arial" w:cs="Arial"/>
+                          <w:color w:val="AEAAAA" w:themeColor="background2" w:themeShade="BF"/>
                           <w:lang w:eastAsia="en-GB"/>
                         </w:rPr>
                         <w:t xml:space="preserve"> array that contains the biggest particle</w:t>
@@ -7317,6 +7895,7 @@
                     <w:p>
                       <w:pPr>
                         <w:spacing w:after="0" w:line="240" w:lineRule="auto"/>
+                        <w:ind w:left="720"/>
                         <w:rPr>
                           <w:rFonts w:ascii="Arial" w:eastAsia="Times New Roman" w:hAnsi="Arial" w:cs="Arial"/>
                           <w:lang w:eastAsia="en-GB"/>
@@ -7328,105 +7907,125 @@
                           <w:color w:val="A6A6A6" w:themeColor="background1" w:themeShade="A6"/>
                           <w:lang w:eastAsia="en-GB"/>
                         </w:rPr>
-                        <w:t xml:space="preserve"># Get the centroid of the </w:t>
-                      </w:r>
+                        <w:t># Get the centroid of the bigge</w:t>
+                      </w:r>
+                      <w:r>
+                        <w:rPr>
+                          <w:rFonts w:ascii="Arial" w:eastAsia="Times New Roman" w:hAnsi="Arial" w:cs="Arial"/>
+                          <w:color w:val="A6A6A6" w:themeColor="background1" w:themeShade="A6"/>
+                          <w:lang w:eastAsia="en-GB"/>
+                        </w:rPr>
+                        <w:t>s</w:t>
+                      </w:r>
+                      <w:r>
+                        <w:rPr>
+                          <w:rFonts w:ascii="Arial" w:eastAsia="Times New Roman" w:hAnsi="Arial" w:cs="Arial"/>
+                          <w:color w:val="A6A6A6" w:themeColor="background1" w:themeShade="A6"/>
+                          <w:lang w:eastAsia="en-GB"/>
+                        </w:rPr>
+                        <w:t>t particle by averaging</w:t>
+                      </w:r>
+                      <w:r>
+                        <w:rPr>
+                          <w:rFonts w:ascii="Arial" w:eastAsia="Times New Roman" w:hAnsi="Arial" w:cs="Arial"/>
+                          <w:color w:val="A6A6A6" w:themeColor="background1" w:themeShade="A6"/>
+                          <w:lang w:eastAsia="en-GB"/>
+                        </w:rPr>
+                        <w:t xml:space="preserve"> the centroid coordinates </w:t>
+                      </w:r>
+                    </w:p>
+                    <w:p>
+                      <w:pPr>
+                        <w:spacing w:after="0" w:line="240" w:lineRule="auto"/>
+                        <w:ind w:left="720"/>
+                        <w:rPr>
+                          <w:rFonts w:ascii="Arial" w:eastAsia="Times New Roman" w:hAnsi="Arial" w:cs="Arial"/>
+                          <w:lang w:eastAsia="en-GB"/>
+                        </w:rPr>
+                      </w:pPr>
                       <w:proofErr w:type="spellStart"/>
                       <w:r>
                         <w:rPr>
                           <w:rFonts w:ascii="Arial" w:eastAsia="Times New Roman" w:hAnsi="Arial" w:cs="Arial"/>
+                          <w:lang w:eastAsia="en-GB"/>
+                        </w:rPr>
+                        <w:t>Particle_CenroidXY</w:t>
+                      </w:r>
+                      <w:proofErr w:type="spellEnd"/>
+                      <w:r>
+                        <w:rPr>
+                          <w:rFonts w:ascii="Arial" w:eastAsia="Times New Roman" w:hAnsi="Arial" w:cs="Arial"/>
+                          <w:lang w:eastAsia="en-GB"/>
+                        </w:rPr>
+                        <w:t>=</w:t>
+                      </w:r>
+                      <w:proofErr w:type="spellStart"/>
+                      <w:r>
+                        <w:rPr>
+                          <w:rFonts w:ascii="Arial" w:eastAsia="Times New Roman" w:hAnsi="Arial" w:cs="Arial"/>
+                          <w:lang w:eastAsia="en-GB"/>
+                        </w:rPr>
+                        <w:t>np.mean</w:t>
+                      </w:r>
+                      <w:proofErr w:type="spellEnd"/>
+                      <w:r>
+                        <w:rPr>
+                          <w:rFonts w:ascii="Arial" w:eastAsia="Times New Roman" w:hAnsi="Arial" w:cs="Arial"/>
+                          <w:lang w:eastAsia="en-GB"/>
+                        </w:rPr>
+                        <w:t>(Particle[</w:t>
+                      </w:r>
+                      <w:proofErr w:type="spellStart"/>
+                      <w:r>
+                        <w:rPr>
+                          <w:rFonts w:ascii="Arial" w:eastAsia="Times New Roman" w:hAnsi="Arial" w:cs="Arial"/>
+                          <w:lang w:eastAsia="en-GB"/>
+                        </w:rPr>
+                        <w:t>Big_Particle</w:t>
+                      </w:r>
+                      <w:proofErr w:type="spellEnd"/>
+                      <w:r>
+                        <w:rPr>
+                          <w:rFonts w:ascii="Arial" w:eastAsia="Times New Roman" w:hAnsi="Arial" w:cs="Arial"/>
+                          <w:lang w:eastAsia="en-GB"/>
+                        </w:rPr>
+                        <w:t>], axis=0)</w:t>
+                      </w:r>
+                    </w:p>
+                    <w:p>
+                      <w:pPr>
+                        <w:spacing w:after="0" w:line="240" w:lineRule="auto"/>
+                        <w:ind w:left="720"/>
+                        <w:rPr>
+                          <w:rFonts w:ascii="Arial" w:eastAsia="Times New Roman" w:hAnsi="Arial" w:cs="Arial"/>
                           <w:color w:val="A6A6A6" w:themeColor="background1" w:themeShade="A6"/>
                           <w:lang w:eastAsia="en-GB"/>
                         </w:rPr>
-                        <w:t>biggets</w:t>
-                      </w:r>
-                      <w:proofErr w:type="spellEnd"/>
-                      <w:r>
+                      </w:pPr>
+                    </w:p>
+                    <w:p>
+                      <w:pPr>
+                        <w:spacing w:after="0" w:line="240" w:lineRule="auto"/>
+                        <w:ind w:left="720"/>
                         <w:rPr>
                           <w:rFonts w:ascii="Arial" w:eastAsia="Times New Roman" w:hAnsi="Arial" w:cs="Arial"/>
                           <w:color w:val="A6A6A6" w:themeColor="background1" w:themeShade="A6"/>
                           <w:lang w:eastAsia="en-GB"/>
                         </w:rPr>
-                        <w:t xml:space="preserve"> particle by making the average of the centroid coordinates </w:t>
+                      </w:pPr>
+                      <w:r>
+                        <w:rPr>
+                          <w:rFonts w:ascii="Arial" w:eastAsia="Times New Roman" w:hAnsi="Arial" w:cs="Arial"/>
+                          <w:color w:val="A6A6A6" w:themeColor="background1" w:themeShade="A6"/>
+                          <w:lang w:eastAsia="en-GB"/>
+                        </w:rPr>
+                        <w:t># Show result in a plot</w:t>
                       </w:r>
                     </w:p>
                     <w:p>
                       <w:pPr>
                         <w:spacing w:after="0" w:line="240" w:lineRule="auto"/>
-                        <w:rPr>
-                          <w:rFonts w:ascii="Arial" w:eastAsia="Times New Roman" w:hAnsi="Arial" w:cs="Arial"/>
-                          <w:lang w:eastAsia="en-GB"/>
-                        </w:rPr>
-                      </w:pPr>
-                      <w:proofErr w:type="spellStart"/>
-                      <w:r>
-                        <w:rPr>
-                          <w:rFonts w:ascii="Arial" w:eastAsia="Times New Roman" w:hAnsi="Arial" w:cs="Arial"/>
-                          <w:lang w:eastAsia="en-GB"/>
-                        </w:rPr>
-                        <w:t>Particle_CenroidXY</w:t>
-                      </w:r>
-                      <w:proofErr w:type="spellEnd"/>
-                      <w:r>
-                        <w:rPr>
-                          <w:rFonts w:ascii="Arial" w:eastAsia="Times New Roman" w:hAnsi="Arial" w:cs="Arial"/>
-                          <w:lang w:eastAsia="en-GB"/>
-                        </w:rPr>
-                        <w:t>=</w:t>
-                      </w:r>
-                      <w:proofErr w:type="spellStart"/>
-                      <w:r>
-                        <w:rPr>
-                          <w:rFonts w:ascii="Arial" w:eastAsia="Times New Roman" w:hAnsi="Arial" w:cs="Arial"/>
-                          <w:lang w:eastAsia="en-GB"/>
-                        </w:rPr>
-                        <w:t>np.mean</w:t>
-                      </w:r>
-                      <w:proofErr w:type="spellEnd"/>
-                      <w:r>
-                        <w:rPr>
-                          <w:rFonts w:ascii="Arial" w:eastAsia="Times New Roman" w:hAnsi="Arial" w:cs="Arial"/>
-                          <w:lang w:eastAsia="en-GB"/>
-                        </w:rPr>
-                        <w:t>(Particle[</w:t>
-                      </w:r>
-                      <w:proofErr w:type="spellStart"/>
-                      <w:r>
-                        <w:rPr>
-                          <w:rFonts w:ascii="Arial" w:eastAsia="Times New Roman" w:hAnsi="Arial" w:cs="Arial"/>
-                          <w:lang w:eastAsia="en-GB"/>
-                        </w:rPr>
-                        <w:t>Big_Particle</w:t>
-                      </w:r>
-                      <w:proofErr w:type="spellEnd"/>
-                      <w:r>
-                        <w:rPr>
-                          <w:rFonts w:ascii="Arial" w:eastAsia="Times New Roman" w:hAnsi="Arial" w:cs="Arial"/>
-                          <w:lang w:eastAsia="en-GB"/>
-                        </w:rPr>
-                        <w:t>], axis=0)</w:t>
-                      </w:r>
-                    </w:p>
-                    <w:p>
-                      <w:pPr>
-                        <w:spacing w:after="0" w:line="240" w:lineRule="auto"/>
-                        <w:rPr>
-                          <w:rFonts w:ascii="Arial" w:eastAsia="Times New Roman" w:hAnsi="Arial" w:cs="Arial"/>
-                          <w:color w:val="A6A6A6" w:themeColor="background1" w:themeShade="A6"/>
-                          <w:lang w:eastAsia="en-GB"/>
-                        </w:rPr>
-                      </w:pPr>
-                      <w:r>
-                        <w:rPr>
-                          <w:rFonts w:ascii="Arial" w:eastAsia="Times New Roman" w:hAnsi="Arial" w:cs="Arial"/>
-                          <w:color w:val="A6A6A6" w:themeColor="background1" w:themeShade="A6"/>
-                          <w:lang w:eastAsia="en-GB"/>
-                        </w:rPr>
-                        <w:t># Show result on a screen</w:t>
-                      </w:r>
-                    </w:p>
-                    <w:p>
-                      <w:pPr>
-                        <w:spacing w:after="0" w:line="240" w:lineRule="auto"/>
+                        <w:ind w:left="720"/>
                         <w:rPr>
                           <w:rFonts w:ascii="Arial" w:eastAsia="Times New Roman" w:hAnsi="Arial" w:cs="Arial"/>
                           <w:lang w:eastAsia="en-GB"/>
@@ -7448,12 +8047,29 @@
                           <w:rFonts w:ascii="Arial" w:eastAsia="Times New Roman" w:hAnsi="Arial" w:cs="Arial"/>
                           <w:lang w:eastAsia="en-GB"/>
                         </w:rPr>
-                        <w:t>(Fish)</w:t>
+                        <w:t>(</w:t>
+                      </w:r>
+                      <w:proofErr w:type="spellStart"/>
+                      <w:r>
+                        <w:rPr>
+                          <w:rFonts w:ascii="Arial" w:eastAsia="Times New Roman" w:hAnsi="Arial" w:cs="Arial"/>
+                          <w:lang w:eastAsia="en-GB"/>
+                        </w:rPr>
+                        <w:t>gray_frame</w:t>
+                      </w:r>
+                      <w:proofErr w:type="spellEnd"/>
+                      <w:r>
+                        <w:rPr>
+                          <w:rFonts w:ascii="Arial" w:eastAsia="Times New Roman" w:hAnsi="Arial" w:cs="Arial"/>
+                          <w:lang w:eastAsia="en-GB"/>
+                        </w:rPr>
+                        <w:t>)</w:t>
                       </w:r>
                     </w:p>
                     <w:p>
                       <w:pPr>
                         <w:spacing w:after="0" w:line="240" w:lineRule="auto"/>
+                        <w:ind w:left="720"/>
                         <w:rPr>
                           <w:rFonts w:ascii="Arial" w:eastAsia="Times New Roman" w:hAnsi="Arial" w:cs="Arial"/>
                           <w:lang w:eastAsia="en-GB"/>
@@ -7513,6 +8129,7 @@
                     <w:p>
                       <w:pPr>
                         <w:spacing w:after="0" w:line="240" w:lineRule="auto"/>
+                        <w:ind w:left="720"/>
                         <w:rPr>
                           <w:rFonts w:ascii="Arial" w:eastAsia="Times New Roman" w:hAnsi="Arial" w:cs="Arial"/>
                           <w:lang w:eastAsia="en-GB"/>
@@ -7540,6 +8157,7 @@
                     <w:p>
                       <w:pPr>
                         <w:spacing w:after="0" w:line="240" w:lineRule="auto"/>
+                        <w:ind w:left="720"/>
                         <w:rPr>
                           <w:rFonts w:ascii="Arial" w:eastAsia="Times New Roman" w:hAnsi="Arial" w:cs="Arial"/>
                           <w:lang w:eastAsia="en-GB"/>
@@ -7567,6 +8185,7 @@
                     <w:p>
                       <w:pPr>
                         <w:spacing w:after="0" w:line="240" w:lineRule="auto"/>
+                        <w:ind w:left="720"/>
                         <w:rPr>
                           <w:rFonts w:ascii="Arial" w:eastAsia="Times New Roman" w:hAnsi="Arial" w:cs="Arial"/>
                           <w:lang w:eastAsia="en-GB"/>
@@ -7679,7 +8298,13 @@
         <w:rPr>
           <w:rStyle w:val="SubtleEmphasis"/>
         </w:rPr>
-        <w:t>5.</w:t>
+        <w:t>4</w:t>
+      </w:r>
+      <w:r>
+        <w:rPr>
+          <w:rStyle w:val="SubtleEmphasis"/>
+        </w:rPr>
+        <w:t>.</w:t>
       </w:r>
       <w:r>
         <w:rPr>
@@ -8254,7 +8879,7 @@
       <w:lvlText w:val=""/>
       <w:lvlJc w:val="left"/>
       <w:pPr>
-        <w:ind w:left="1080" w:hanging="360"/>
+        <w:ind w:left="360" w:hanging="360"/>
       </w:pPr>
       <w:rPr>
         <w:rFonts w:ascii="Symbol" w:hAnsi="Symbol" w:hint="default"/>
@@ -8266,7 +8891,7 @@
       <w:lvlText w:val="o"/>
       <w:lvlJc w:val="left"/>
       <w:pPr>
-        <w:ind w:left="1800" w:hanging="360"/>
+        <w:ind w:left="1080" w:hanging="360"/>
       </w:pPr>
       <w:rPr>
         <w:rFonts w:ascii="Courier New" w:hAnsi="Courier New" w:cs="Calibri" w:hint="default"/>
@@ -8278,7 +8903,7 @@
       <w:lvlText w:val=""/>
       <w:lvlJc w:val="left"/>
       <w:pPr>
-        <w:ind w:left="2520" w:hanging="360"/>
+        <w:ind w:left="1800" w:hanging="360"/>
       </w:pPr>
       <w:rPr>
         <w:rFonts w:ascii="Wingdings" w:hAnsi="Wingdings" w:hint="default"/>
@@ -8290,7 +8915,7 @@
       <w:lvlText w:val=""/>
       <w:lvlJc w:val="left"/>
       <w:pPr>
-        <w:ind w:left="3240" w:hanging="360"/>
+        <w:ind w:left="2520" w:hanging="360"/>
       </w:pPr>
       <w:rPr>
         <w:rFonts w:ascii="Symbol" w:hAnsi="Symbol" w:hint="default"/>
@@ -8302,7 +8927,7 @@
       <w:lvlText w:val="o"/>
       <w:lvlJc w:val="left"/>
       <w:pPr>
-        <w:ind w:left="3960" w:hanging="360"/>
+        <w:ind w:left="3240" w:hanging="360"/>
       </w:pPr>
       <w:rPr>
         <w:rFonts w:ascii="Courier New" w:hAnsi="Courier New" w:cs="Calibri" w:hint="default"/>
@@ -8314,7 +8939,7 @@
       <w:lvlText w:val=""/>
       <w:lvlJc w:val="left"/>
       <w:pPr>
-        <w:ind w:left="4680" w:hanging="360"/>
+        <w:ind w:left="3960" w:hanging="360"/>
       </w:pPr>
       <w:rPr>
         <w:rFonts w:ascii="Wingdings" w:hAnsi="Wingdings" w:hint="default"/>
@@ -8326,7 +8951,7 @@
       <w:lvlText w:val=""/>
       <w:lvlJc w:val="left"/>
       <w:pPr>
-        <w:ind w:left="5400" w:hanging="360"/>
+        <w:ind w:left="4680" w:hanging="360"/>
       </w:pPr>
       <w:rPr>
         <w:rFonts w:ascii="Symbol" w:hAnsi="Symbol" w:hint="default"/>
@@ -8338,7 +8963,7 @@
       <w:lvlText w:val="o"/>
       <w:lvlJc w:val="left"/>
       <w:pPr>
-        <w:ind w:left="6120" w:hanging="360"/>
+        <w:ind w:left="5400" w:hanging="360"/>
       </w:pPr>
       <w:rPr>
         <w:rFonts w:ascii="Courier New" w:hAnsi="Courier New" w:cs="Calibri" w:hint="default"/>
@@ -8350,7 +8975,7 @@
       <w:lvlText w:val=""/>
       <w:lvlJc w:val="left"/>
       <w:pPr>
-        <w:ind w:left="6840" w:hanging="360"/>
+        <w:ind w:left="6120" w:hanging="360"/>
       </w:pPr>
       <w:rPr>
         <w:rFonts w:ascii="Wingdings" w:hAnsi="Wingdings" w:hint="default"/>
@@ -10084,7 +10709,7 @@
 </file>
 
 <file path=customXml/itemProps1.xml><?xml version="1.0" encoding="utf-8"?>
-<ds:datastoreItem xmlns:ds="http://schemas.openxmlformats.org/officeDocument/2006/customXml" ds:itemID="{9BFB1D41-3096-4905-A630-A21EBB79D33C}">
+<ds:datastoreItem xmlns:ds="http://schemas.openxmlformats.org/officeDocument/2006/customXml" ds:itemID="{076DAF4A-CCAA-4EFC-B67C-FB520D15B97C}">
   <ds:schemaRefs>
     <ds:schemaRef ds:uri="http://schemas.openxmlformats.org/officeDocument/2006/bibliography"/>
   </ds:schemaRefs>

</xml_diff>